<commit_message>
2nd Commit of Docker Project
ToDo: Postfix, urbancode, zabbix

Signed-off-by: jcqac <johnny.che@qa.com>
</commit_message>
<xml_diff>
--- a/Docker Project.docx
+++ b/Docker Project.docx
@@ -1,6 +1,6 @@
 
 <file path=word/document.xml><?xml version="1.0" encoding="utf-8"?>
-<w:document xmlns:wpc="http://schemas.microsoft.com/office/word/2010/wordprocessingCanvas" xmlns:mc="http://schemas.openxmlformats.org/markup-compatibility/2006" xmlns:o="urn:schemas-microsoft-com:office:office" xmlns:r="http://schemas.openxmlformats.org/officeDocument/2006/relationships" xmlns:m="http://schemas.openxmlformats.org/officeDocument/2006/math" xmlns:v="urn:schemas-microsoft-com:vml" xmlns:wp14="http://schemas.microsoft.com/office/word/2010/wordprocessingDrawing" xmlns:wp="http://schemas.openxmlformats.org/drawingml/2006/wordprocessingDrawing" xmlns:w10="urn:schemas-microsoft-com:office:word" xmlns:w="http://schemas.openxmlformats.org/wordprocessingml/2006/main" xmlns:w14="http://schemas.microsoft.com/office/word/2010/wordml" xmlns:wpg="http://schemas.microsoft.com/office/word/2010/wordprocessingGroup" xmlns:wpi="http://schemas.microsoft.com/office/word/2010/wordprocessingInk" xmlns:wne="http://schemas.microsoft.com/office/word/2006/wordml" xmlns:wps="http://schemas.microsoft.com/office/word/2010/wordprocessingShape" mc:Ignorable="w14 wp14">
+<w:document xmlns:wpc="http://schemas.microsoft.com/office/word/2010/wordprocessingCanvas" xmlns:cx="http://schemas.microsoft.com/office/drawing/2014/chartex" xmlns:cx1="http://schemas.microsoft.com/office/drawing/2015/9/8/chartex" xmlns:cx2="http://schemas.microsoft.com/office/drawing/2015/10/21/chartex" xmlns:cx3="http://schemas.microsoft.com/office/drawing/2016/5/9/chartex" xmlns:cx4="http://schemas.microsoft.com/office/drawing/2016/5/10/chartex" xmlns:cx5="http://schemas.microsoft.com/office/drawing/2016/5/11/chartex" xmlns:mc="http://schemas.openxmlformats.org/markup-compatibility/2006" xmlns:o="urn:schemas-microsoft-com:office:office" xmlns:r="http://schemas.openxmlformats.org/officeDocument/2006/relationships" xmlns:m="http://schemas.openxmlformats.org/officeDocument/2006/math" xmlns:v="urn:schemas-microsoft-com:vml" xmlns:wp14="http://schemas.microsoft.com/office/word/2010/wordprocessingDrawing" xmlns:wp="http://schemas.openxmlformats.org/drawingml/2006/wordprocessingDrawing" xmlns:w10="urn:schemas-microsoft-com:office:word" xmlns:w="http://schemas.openxmlformats.org/wordprocessingml/2006/main" xmlns:w14="http://schemas.microsoft.com/office/word/2010/wordml" xmlns:w15="http://schemas.microsoft.com/office/word/2012/wordml" xmlns:w16se="http://schemas.microsoft.com/office/word/2015/wordml/symex" xmlns:wpg="http://schemas.microsoft.com/office/word/2010/wordprocessingGroup" xmlns:wpi="http://schemas.microsoft.com/office/word/2010/wordprocessingInk" xmlns:wne="http://schemas.microsoft.com/office/word/2006/wordml" xmlns:wps="http://schemas.microsoft.com/office/word/2010/wordprocessingShape" mc:Ignorable="w14 w15 w16se wp14">
   <w:body>
     <w:p>
       <w:pPr>
@@ -40,11 +40,9 @@
           <w:numId w:val="1"/>
         </w:numPr>
       </w:pPr>
-      <w:proofErr w:type="spellStart"/>
       <w:r>
         <w:t>Jira</w:t>
       </w:r>
-      <w:proofErr w:type="spellEnd"/>
     </w:p>
     <w:p>
       <w:pPr>
@@ -471,14 +469,12 @@
                 <w:b/>
               </w:rPr>
             </w:pPr>
-            <w:proofErr w:type="spellStart"/>
             <w:r>
               <w:rPr>
                 <w:b/>
               </w:rPr>
               <w:t>Jira</w:t>
             </w:r>
-            <w:proofErr w:type="spellEnd"/>
           </w:p>
         </w:tc>
         <w:tc>
@@ -656,6 +652,24 @@
               <w:t>Zabbix</w:t>
             </w:r>
             <w:proofErr w:type="spellEnd"/>
+            <w:r>
+              <w:rPr>
+                <w:b/>
+              </w:rPr>
+              <w:t xml:space="preserve"> (needs </w:t>
+            </w:r>
+            <w:r>
+              <w:rPr>
+                <w:b/>
+              </w:rPr>
+              <w:t>LAMP</w:t>
+            </w:r>
+            <w:r>
+              <w:rPr>
+                <w:b/>
+              </w:rPr>
+              <w:t>)</w:t>
+            </w:r>
           </w:p>
         </w:tc>
         <w:tc>
@@ -1089,6 +1103,8 @@
         <w:tab/>
         <w:t>- = Not Applicable</w:t>
       </w:r>
+      <w:bookmarkStart w:id="0" w:name="_GoBack"/>
+      <w:bookmarkEnd w:id="0"/>
       <w:r>
         <w:br/>
       </w:r>
@@ -1152,9 +1168,7 @@
           <w:rFonts w:ascii="Consolas" w:hAnsi="Consolas" w:cs="Consolas"/>
         </w:rPr>
       </w:pPr>
-      <w:bookmarkStart w:id="0" w:name="_GoBack"/>
       <w:proofErr w:type="spellStart"/>
-      <w:proofErr w:type="gramStart"/>
       <w:r>
         <w:rPr>
           <w:rFonts w:ascii="Consolas" w:hAnsi="Consolas" w:cs="Consolas"/>
@@ -1162,7 +1176,6 @@
         <w:t>docker</w:t>
       </w:r>
       <w:proofErr w:type="spellEnd"/>
-      <w:proofErr w:type="gramEnd"/>
       <w:r>
         <w:rPr>
           <w:rFonts w:ascii="Consolas" w:hAnsi="Consolas" w:cs="Consolas"/>
@@ -1170,7 +1183,6 @@
         <w:t xml:space="preserve"> pull registry.access.redhat.com/rhel7</w:t>
       </w:r>
     </w:p>
-    <w:bookmarkEnd w:id="0"/>
     <w:p>
       <w:pPr>
         <w:pBdr>
@@ -1259,21 +1271,7 @@
               <w:rPr>
                 <w:b/>
               </w:rPr>
-              <w:t>Ports Assigned (</w:t>
-            </w:r>
-            <w:proofErr w:type="spellStart"/>
-            <w:r>
-              <w:rPr>
-                <w:b/>
-              </w:rPr>
-              <w:t>Docker</w:t>
-            </w:r>
-            <w:proofErr w:type="spellEnd"/>
-            <w:r>
-              <w:rPr>
-                <w:b/>
-              </w:rPr>
-              <w:t>)</w:t>
+              <w:t>Ports Assigned (Docker)</w:t>
             </w:r>
           </w:p>
         </w:tc>
@@ -1375,14 +1373,12 @@
                 <w:b/>
               </w:rPr>
             </w:pPr>
-            <w:proofErr w:type="spellStart"/>
             <w:r>
               <w:rPr>
                 <w:b/>
               </w:rPr>
               <w:t>Jira</w:t>
             </w:r>
-            <w:proofErr w:type="spellEnd"/>
           </w:p>
         </w:tc>
         <w:tc>
@@ -1391,10 +1387,16 @@
           </w:tcPr>
           <w:p>
             <w:r>
-              <w:t>8080; 800</w:t>
-            </w:r>
-            <w:r>
-              <w:t>5</w:t>
+              <w:t>808</w:t>
+            </w:r>
+            <w:r>
+              <w:t>2</w:t>
+            </w:r>
+            <w:r>
+              <w:t>; 800</w:t>
+            </w:r>
+            <w:r>
+              <w:t>7</w:t>
             </w:r>
           </w:p>
         </w:tc>
@@ -1404,13 +1406,16 @@
           </w:tcPr>
           <w:p>
             <w:r>
-              <w:t>8081; 80</w:t>
+              <w:t>8082</w:t>
+            </w:r>
+            <w:r>
+              <w:t>; 80</w:t>
             </w:r>
             <w:r>
               <w:t>0</w:t>
             </w:r>
             <w:r>
-              <w:t>6</w:t>
+              <w:t>7</w:t>
             </w:r>
           </w:p>
         </w:tc>
@@ -1438,13 +1443,21 @@
           <w:tcPr>
             <w:tcW w:w="3561" w:type="dxa"/>
           </w:tcPr>
-          <w:p/>
+          <w:p>
+            <w:r>
+              <w:t>8081</w:t>
+            </w:r>
+          </w:p>
         </w:tc>
         <w:tc>
           <w:tcPr>
             <w:tcW w:w="3561" w:type="dxa"/>
           </w:tcPr>
-          <w:p/>
+          <w:p>
+            <w:r>
+              <w:t>8081</w:t>
+            </w:r>
+          </w:p>
         </w:tc>
       </w:tr>
       <w:tr>
@@ -1484,7 +1497,10 @@
           </w:tcPr>
           <w:p>
             <w:r>
-              <w:t>8082; 10051</w:t>
+              <w:t>8083</w:t>
+            </w:r>
+            <w:r>
+              <w:t>; 10051</w:t>
             </w:r>
           </w:p>
         </w:tc>
@@ -1515,6 +1531,9 @@
             <w:tcW w:w="3561" w:type="dxa"/>
           </w:tcPr>
           <w:p>
+            <w:r>
+              <w:t>80</w:t>
+            </w:r>
             <w:r>
               <w:t>80</w:t>
             </w:r>
@@ -1700,8 +1719,8 @@
 </file>
 
 <file path=word/numbering.xml><?xml version="1.0" encoding="utf-8"?>
-<w:numbering xmlns:wpc="http://schemas.microsoft.com/office/word/2010/wordprocessingCanvas" xmlns:mc="http://schemas.openxmlformats.org/markup-compatibility/2006" xmlns:o="urn:schemas-microsoft-com:office:office" xmlns:r="http://schemas.openxmlformats.org/officeDocument/2006/relationships" xmlns:m="http://schemas.openxmlformats.org/officeDocument/2006/math" xmlns:v="urn:schemas-microsoft-com:vml" xmlns:wp14="http://schemas.microsoft.com/office/word/2010/wordprocessingDrawing" xmlns:wp="http://schemas.openxmlformats.org/drawingml/2006/wordprocessingDrawing" xmlns:w10="urn:schemas-microsoft-com:office:word" xmlns:w="http://schemas.openxmlformats.org/wordprocessingml/2006/main" xmlns:w14="http://schemas.microsoft.com/office/word/2010/wordml" xmlns:wpg="http://schemas.microsoft.com/office/word/2010/wordprocessingGroup" xmlns:wpi="http://schemas.microsoft.com/office/word/2010/wordprocessingInk" xmlns:wne="http://schemas.microsoft.com/office/word/2006/wordml" xmlns:wps="http://schemas.microsoft.com/office/word/2010/wordprocessingShape" mc:Ignorable="w14 wp14">
-  <w:abstractNum w:abstractNumId="0">
+<w:numbering xmlns:wpc="http://schemas.microsoft.com/office/word/2010/wordprocessingCanvas" xmlns:cx="http://schemas.microsoft.com/office/drawing/2014/chartex" xmlns:cx1="http://schemas.microsoft.com/office/drawing/2015/9/8/chartex" xmlns:cx2="http://schemas.microsoft.com/office/drawing/2015/10/21/chartex" xmlns:cx3="http://schemas.microsoft.com/office/drawing/2016/5/9/chartex" xmlns:cx4="http://schemas.microsoft.com/office/drawing/2016/5/10/chartex" xmlns:cx5="http://schemas.microsoft.com/office/drawing/2016/5/11/chartex" xmlns:mc="http://schemas.openxmlformats.org/markup-compatibility/2006" xmlns:o="urn:schemas-microsoft-com:office:office" xmlns:r="http://schemas.openxmlformats.org/officeDocument/2006/relationships" xmlns:m="http://schemas.openxmlformats.org/officeDocument/2006/math" xmlns:v="urn:schemas-microsoft-com:vml" xmlns:wp14="http://schemas.microsoft.com/office/word/2010/wordprocessingDrawing" xmlns:wp="http://schemas.openxmlformats.org/drawingml/2006/wordprocessingDrawing" xmlns:w10="urn:schemas-microsoft-com:office:word" xmlns:w="http://schemas.openxmlformats.org/wordprocessingml/2006/main" xmlns:w14="http://schemas.microsoft.com/office/word/2010/wordml" xmlns:w15="http://schemas.microsoft.com/office/word/2012/wordml" xmlns:w16se="http://schemas.microsoft.com/office/word/2015/wordml/symex" xmlns:wpg="http://schemas.microsoft.com/office/word/2010/wordprocessingGroup" xmlns:wpi="http://schemas.microsoft.com/office/word/2010/wordprocessingInk" xmlns:wne="http://schemas.microsoft.com/office/word/2006/wordml" xmlns:wps="http://schemas.microsoft.com/office/word/2010/wordprocessingShape" mc:Ignorable="w14 w15 w16se wp14">
+  <w:abstractNum w:abstractNumId="0" w15:restartNumberingAfterBreak="0">
     <w:nsid w:val="239122AE"/>
     <w:multiLevelType w:val="hybridMultilevel"/>
     <w:tmpl w:val="819CA6AA"/>
@@ -1814,7 +1833,7 @@
       </w:rPr>
     </w:lvl>
   </w:abstractNum>
-  <w:abstractNum w:abstractNumId="1">
+  <w:abstractNum w:abstractNumId="1" w15:restartNumberingAfterBreak="0">
     <w:nsid w:val="2B495871"/>
     <w:multiLevelType w:val="hybridMultilevel"/>
     <w:tmpl w:val="5040403E"/>
@@ -1927,7 +1946,7 @@
       </w:rPr>
     </w:lvl>
   </w:abstractNum>
-  <w:abstractNum w:abstractNumId="2">
+  <w:abstractNum w:abstractNumId="2" w15:restartNumberingAfterBreak="0">
     <w:nsid w:val="73FA04BC"/>
     <w:multiLevelType w:val="hybridMultilevel"/>
     <w:tmpl w:val="8C46FCF0"/>
@@ -2053,7 +2072,7 @@
 </file>
 
 <file path=word/styles.xml><?xml version="1.0" encoding="utf-8"?>
-<w:styles xmlns:mc="http://schemas.openxmlformats.org/markup-compatibility/2006" xmlns:r="http://schemas.openxmlformats.org/officeDocument/2006/relationships" xmlns:w="http://schemas.openxmlformats.org/wordprocessingml/2006/main" xmlns:w14="http://schemas.microsoft.com/office/word/2010/wordml" mc:Ignorable="w14">
+<w:styles xmlns:mc="http://schemas.openxmlformats.org/markup-compatibility/2006" xmlns:r="http://schemas.openxmlformats.org/officeDocument/2006/relationships" xmlns:w="http://schemas.openxmlformats.org/wordprocessingml/2006/main" xmlns:w14="http://schemas.microsoft.com/office/word/2010/wordml" xmlns:w15="http://schemas.microsoft.com/office/word/2012/wordml" xmlns:w16se="http://schemas.microsoft.com/office/word/2015/wordml/symex" mc:Ignorable="w14 w15 w16se">
   <w:docDefaults>
     <w:rPrDefault>
       <w:rPr>
@@ -2069,144 +2088,381 @@
       </w:pPr>
     </w:pPrDefault>
   </w:docDefaults>
-  <w:latentStyles w:defLockedState="0" w:defUIPriority="99" w:defSemiHidden="1" w:defUnhideWhenUsed="1" w:defQFormat="0" w:count="267">
-    <w:lsdException w:name="Normal" w:semiHidden="0" w:uiPriority="0" w:unhideWhenUsed="0" w:qFormat="1"/>
-    <w:lsdException w:name="heading 1" w:semiHidden="0" w:uiPriority="9" w:unhideWhenUsed="0" w:qFormat="1"/>
-    <w:lsdException w:name="heading 2" w:uiPriority="9" w:qFormat="1"/>
-    <w:lsdException w:name="heading 3" w:uiPriority="9" w:qFormat="1"/>
-    <w:lsdException w:name="heading 4" w:uiPriority="9" w:qFormat="1"/>
-    <w:lsdException w:name="heading 5" w:uiPriority="9" w:qFormat="1"/>
-    <w:lsdException w:name="heading 6" w:uiPriority="9" w:qFormat="1"/>
-    <w:lsdException w:name="heading 7" w:uiPriority="9" w:qFormat="1"/>
-    <w:lsdException w:name="heading 8" w:uiPriority="9" w:qFormat="1"/>
-    <w:lsdException w:name="heading 9" w:uiPriority="9" w:qFormat="1"/>
-    <w:lsdException w:name="toc 1" w:uiPriority="39"/>
-    <w:lsdException w:name="toc 2" w:uiPriority="39"/>
-    <w:lsdException w:name="toc 3" w:uiPriority="39"/>
-    <w:lsdException w:name="toc 4" w:uiPriority="39"/>
-    <w:lsdException w:name="toc 5" w:uiPriority="39"/>
-    <w:lsdException w:name="toc 6" w:uiPriority="39"/>
-    <w:lsdException w:name="toc 7" w:uiPriority="39"/>
-    <w:lsdException w:name="toc 8" w:uiPriority="39"/>
-    <w:lsdException w:name="toc 9" w:uiPriority="39"/>
-    <w:lsdException w:name="caption" w:uiPriority="35" w:qFormat="1"/>
-    <w:lsdException w:name="Title" w:semiHidden="0" w:uiPriority="10" w:unhideWhenUsed="0" w:qFormat="1"/>
-    <w:lsdException w:name="Default Paragraph Font" w:uiPriority="1"/>
-    <w:lsdException w:name="Subtitle" w:semiHidden="0" w:uiPriority="11" w:unhideWhenUsed="0" w:qFormat="1"/>
-    <w:lsdException w:name="Strong" w:semiHidden="0" w:uiPriority="22" w:unhideWhenUsed="0" w:qFormat="1"/>
-    <w:lsdException w:name="Emphasis" w:semiHidden="0" w:uiPriority="20" w:unhideWhenUsed="0" w:qFormat="1"/>
-    <w:lsdException w:name="Table Grid" w:semiHidden="0" w:uiPriority="59" w:unhideWhenUsed="0"/>
-    <w:lsdException w:name="Placeholder Text" w:unhideWhenUsed="0"/>
-    <w:lsdException w:name="No Spacing" w:semiHidden="0" w:uiPriority="1" w:unhideWhenUsed="0" w:qFormat="1"/>
-    <w:lsdException w:name="Light Shading" w:semiHidden="0" w:uiPriority="60" w:unhideWhenUsed="0"/>
-    <w:lsdException w:name="Light List" w:semiHidden="0" w:uiPriority="61" w:unhideWhenUsed="0"/>
-    <w:lsdException w:name="Light Grid" w:semiHidden="0" w:uiPriority="62" w:unhideWhenUsed="0"/>
-    <w:lsdException w:name="Medium Shading 1" w:semiHidden="0" w:uiPriority="63" w:unhideWhenUsed="0"/>
-    <w:lsdException w:name="Medium Shading 2" w:semiHidden="0" w:uiPriority="64" w:unhideWhenUsed="0"/>
-    <w:lsdException w:name="Medium List 1" w:semiHidden="0" w:uiPriority="65" w:unhideWhenUsed="0"/>
-    <w:lsdException w:name="Medium List 2" w:semiHidden="0" w:uiPriority="66" w:unhideWhenUsed="0"/>
-    <w:lsdException w:name="Medium Grid 1" w:semiHidden="0" w:uiPriority="67" w:unhideWhenUsed="0"/>
-    <w:lsdException w:name="Medium Grid 2" w:semiHidden="0" w:uiPriority="68" w:unhideWhenUsed="0"/>
-    <w:lsdException w:name="Medium Grid 3" w:semiHidden="0" w:uiPriority="69" w:unhideWhenUsed="0"/>
-    <w:lsdException w:name="Dark List" w:semiHidden="0" w:uiPriority="70" w:unhideWhenUsed="0"/>
-    <w:lsdException w:name="Colorful Shading" w:semiHidden="0" w:uiPriority="71" w:unhideWhenUsed="0"/>
-    <w:lsdException w:name="Colorful List" w:semiHidden="0" w:uiPriority="72" w:unhideWhenUsed="0"/>
-    <w:lsdException w:name="Colorful Grid" w:semiHidden="0" w:uiPriority="73" w:unhideWhenUsed="0"/>
-    <w:lsdException w:name="Light Shading Accent 1" w:semiHidden="0" w:uiPriority="60" w:unhideWhenUsed="0"/>
-    <w:lsdException w:name="Light List Accent 1" w:semiHidden="0" w:uiPriority="61" w:unhideWhenUsed="0"/>
-    <w:lsdException w:name="Light Grid Accent 1" w:semiHidden="0" w:uiPriority="62" w:unhideWhenUsed="0"/>
-    <w:lsdException w:name="Medium Shading 1 Accent 1" w:semiHidden="0" w:uiPriority="63" w:unhideWhenUsed="0"/>
-    <w:lsdException w:name="Medium Shading 2 Accent 1" w:semiHidden="0" w:uiPriority="64" w:unhideWhenUsed="0"/>
-    <w:lsdException w:name="Medium List 1 Accent 1" w:semiHidden="0" w:uiPriority="65" w:unhideWhenUsed="0"/>
-    <w:lsdException w:name="Revision" w:unhideWhenUsed="0"/>
-    <w:lsdException w:name="List Paragraph" w:semiHidden="0" w:uiPriority="34" w:unhideWhenUsed="0" w:qFormat="1"/>
-    <w:lsdException w:name="Quote" w:semiHidden="0" w:uiPriority="29" w:unhideWhenUsed="0" w:qFormat="1"/>
-    <w:lsdException w:name="Intense Quote" w:semiHidden="0" w:uiPriority="30" w:unhideWhenUsed="0" w:qFormat="1"/>
-    <w:lsdException w:name="Medium List 2 Accent 1" w:semiHidden="0" w:uiPriority="66" w:unhideWhenUsed="0"/>
-    <w:lsdException w:name="Medium Grid 1 Accent 1" w:semiHidden="0" w:uiPriority="67" w:unhideWhenUsed="0"/>
-    <w:lsdException w:name="Medium Grid 2 Accent 1" w:semiHidden="0" w:uiPriority="68" w:unhideWhenUsed="0"/>
-    <w:lsdException w:name="Medium Grid 3 Accent 1" w:semiHidden="0" w:uiPriority="69" w:unhideWhenUsed="0"/>
-    <w:lsdException w:name="Dark List Accent 1" w:semiHidden="0" w:uiPriority="70" w:unhideWhenUsed="0"/>
-    <w:lsdException w:name="Colorful Shading Accent 1" w:semiHidden="0" w:uiPriority="71" w:unhideWhenUsed="0"/>
-    <w:lsdException w:name="Colorful List Accent 1" w:semiHidden="0" w:uiPriority="72" w:unhideWhenUsed="0"/>
-    <w:lsdException w:name="Colorful Grid Accent 1" w:semiHidden="0" w:uiPriority="73" w:unhideWhenUsed="0"/>
-    <w:lsdException w:name="Light Shading Accent 2" w:semiHidden="0" w:uiPriority="60" w:unhideWhenUsed="0"/>
-    <w:lsdException w:name="Light List Accent 2" w:semiHidden="0" w:uiPriority="61" w:unhideWhenUsed="0"/>
-    <w:lsdException w:name="Light Grid Accent 2" w:semiHidden="0" w:uiPriority="62" w:unhideWhenUsed="0"/>
-    <w:lsdException w:name="Medium Shading 1 Accent 2" w:semiHidden="0" w:uiPriority="63" w:unhideWhenUsed="0"/>
-    <w:lsdException w:name="Medium Shading 2 Accent 2" w:semiHidden="0" w:uiPriority="64" w:unhideWhenUsed="0"/>
-    <w:lsdException w:name="Medium List 1 Accent 2" w:semiHidden="0" w:uiPriority="65" w:unhideWhenUsed="0"/>
-    <w:lsdException w:name="Medium List 2 Accent 2" w:semiHidden="0" w:uiPriority="66" w:unhideWhenUsed="0"/>
-    <w:lsdException w:name="Medium Grid 1 Accent 2" w:semiHidden="0" w:uiPriority="67" w:unhideWhenUsed="0"/>
-    <w:lsdException w:name="Medium Grid 2 Accent 2" w:semiHidden="0" w:uiPriority="68" w:unhideWhenUsed="0"/>
-    <w:lsdException w:name="Medium Grid 3 Accent 2" w:semiHidden="0" w:uiPriority="69" w:unhideWhenUsed="0"/>
-    <w:lsdException w:name="Dark List Accent 2" w:semiHidden="0" w:uiPriority="70" w:unhideWhenUsed="0"/>
-    <w:lsdException w:name="Colorful Shading Accent 2" w:semiHidden="0" w:uiPriority="71" w:unhideWhenUsed="0"/>
-    <w:lsdException w:name="Colorful List Accent 2" w:semiHidden="0" w:uiPriority="72" w:unhideWhenUsed="0"/>
-    <w:lsdException w:name="Colorful Grid Accent 2" w:semiHidden="0" w:uiPriority="73" w:unhideWhenUsed="0"/>
-    <w:lsdException w:name="Light Shading Accent 3" w:semiHidden="0" w:uiPriority="60" w:unhideWhenUsed="0"/>
-    <w:lsdException w:name="Light List Accent 3" w:semiHidden="0" w:uiPriority="61" w:unhideWhenUsed="0"/>
-    <w:lsdException w:name="Light Grid Accent 3" w:semiHidden="0" w:uiPriority="62" w:unhideWhenUsed="0"/>
-    <w:lsdException w:name="Medium Shading 1 Accent 3" w:semiHidden="0" w:uiPriority="63" w:unhideWhenUsed="0"/>
-    <w:lsdException w:name="Medium Shading 2 Accent 3" w:semiHidden="0" w:uiPriority="64" w:unhideWhenUsed="0"/>
-    <w:lsdException w:name="Medium List 1 Accent 3" w:semiHidden="0" w:uiPriority="65" w:unhideWhenUsed="0"/>
-    <w:lsdException w:name="Medium List 2 Accent 3" w:semiHidden="0" w:uiPriority="66" w:unhideWhenUsed="0"/>
-    <w:lsdException w:name="Medium Grid 1 Accent 3" w:semiHidden="0" w:uiPriority="67" w:unhideWhenUsed="0"/>
-    <w:lsdException w:name="Medium Grid 2 Accent 3" w:semiHidden="0" w:uiPriority="68" w:unhideWhenUsed="0"/>
-    <w:lsdException w:name="Medium Grid 3 Accent 3" w:semiHidden="0" w:uiPriority="69" w:unhideWhenUsed="0"/>
-    <w:lsdException w:name="Dark List Accent 3" w:semiHidden="0" w:uiPriority="70" w:unhideWhenUsed="0"/>
-    <w:lsdException w:name="Colorful Shading Accent 3" w:semiHidden="0" w:uiPriority="71" w:unhideWhenUsed="0"/>
-    <w:lsdException w:name="Colorful List Accent 3" w:semiHidden="0" w:uiPriority="72" w:unhideWhenUsed="0"/>
-    <w:lsdException w:name="Colorful Grid Accent 3" w:semiHidden="0" w:uiPriority="73" w:unhideWhenUsed="0"/>
-    <w:lsdException w:name="Light Shading Accent 4" w:semiHidden="0" w:uiPriority="60" w:unhideWhenUsed="0"/>
-    <w:lsdException w:name="Light List Accent 4" w:semiHidden="0" w:uiPriority="61" w:unhideWhenUsed="0"/>
-    <w:lsdException w:name="Light Grid Accent 4" w:semiHidden="0" w:uiPriority="62" w:unhideWhenUsed="0"/>
-    <w:lsdException w:name="Medium Shading 1 Accent 4" w:semiHidden="0" w:uiPriority="63" w:unhideWhenUsed="0"/>
-    <w:lsdException w:name="Medium Shading 2 Accent 4" w:semiHidden="0" w:uiPriority="64" w:unhideWhenUsed="0"/>
-    <w:lsdException w:name="Medium List 1 Accent 4" w:semiHidden="0" w:uiPriority="65" w:unhideWhenUsed="0"/>
-    <w:lsdException w:name="Medium List 2 Accent 4" w:semiHidden="0" w:uiPriority="66" w:unhideWhenUsed="0"/>
-    <w:lsdException w:name="Medium Grid 1 Accent 4" w:semiHidden="0" w:uiPriority="67" w:unhideWhenUsed="0"/>
-    <w:lsdException w:name="Medium Grid 2 Accent 4" w:semiHidden="0" w:uiPriority="68" w:unhideWhenUsed="0"/>
-    <w:lsdException w:name="Medium Grid 3 Accent 4" w:semiHidden="0" w:uiPriority="69" w:unhideWhenUsed="0"/>
-    <w:lsdException w:name="Dark List Accent 4" w:semiHidden="0" w:uiPriority="70" w:unhideWhenUsed="0"/>
-    <w:lsdException w:name="Colorful Shading Accent 4" w:semiHidden="0" w:uiPriority="71" w:unhideWhenUsed="0"/>
-    <w:lsdException w:name="Colorful List Accent 4" w:semiHidden="0" w:uiPriority="72" w:unhideWhenUsed="0"/>
-    <w:lsdException w:name="Colorful Grid Accent 4" w:semiHidden="0" w:uiPriority="73" w:unhideWhenUsed="0"/>
-    <w:lsdException w:name="Light Shading Accent 5" w:semiHidden="0" w:uiPriority="60" w:unhideWhenUsed="0"/>
-    <w:lsdException w:name="Light List Accent 5" w:semiHidden="0" w:uiPriority="61" w:unhideWhenUsed="0"/>
-    <w:lsdException w:name="Light Grid Accent 5" w:semiHidden="0" w:uiPriority="62" w:unhideWhenUsed="0"/>
-    <w:lsdException w:name="Medium Shading 1 Accent 5" w:semiHidden="0" w:uiPriority="63" w:unhideWhenUsed="0"/>
-    <w:lsdException w:name="Medium Shading 2 Accent 5" w:semiHidden="0" w:uiPriority="64" w:unhideWhenUsed="0"/>
-    <w:lsdException w:name="Medium List 1 Accent 5" w:semiHidden="0" w:uiPriority="65" w:unhideWhenUsed="0"/>
-    <w:lsdException w:name="Medium List 2 Accent 5" w:semiHidden="0" w:uiPriority="66" w:unhideWhenUsed="0"/>
-    <w:lsdException w:name="Medium Grid 1 Accent 5" w:semiHidden="0" w:uiPriority="67" w:unhideWhenUsed="0"/>
-    <w:lsdException w:name="Medium Grid 2 Accent 5" w:semiHidden="0" w:uiPriority="68" w:unhideWhenUsed="0"/>
-    <w:lsdException w:name="Medium Grid 3 Accent 5" w:semiHidden="0" w:uiPriority="69" w:unhideWhenUsed="0"/>
-    <w:lsdException w:name="Dark List Accent 5" w:semiHidden="0" w:uiPriority="70" w:unhideWhenUsed="0"/>
-    <w:lsdException w:name="Colorful Shading Accent 5" w:semiHidden="0" w:uiPriority="71" w:unhideWhenUsed="0"/>
-    <w:lsdException w:name="Colorful List Accent 5" w:semiHidden="0" w:uiPriority="72" w:unhideWhenUsed="0"/>
-    <w:lsdException w:name="Colorful Grid Accent 5" w:semiHidden="0" w:uiPriority="73" w:unhideWhenUsed="0"/>
-    <w:lsdException w:name="Light Shading Accent 6" w:semiHidden="0" w:uiPriority="60" w:unhideWhenUsed="0"/>
-    <w:lsdException w:name="Light List Accent 6" w:semiHidden="0" w:uiPriority="61" w:unhideWhenUsed="0"/>
-    <w:lsdException w:name="Light Grid Accent 6" w:semiHidden="0" w:uiPriority="62" w:unhideWhenUsed="0"/>
-    <w:lsdException w:name="Medium Shading 1 Accent 6" w:semiHidden="0" w:uiPriority="63" w:unhideWhenUsed="0"/>
-    <w:lsdException w:name="Medium Shading 2 Accent 6" w:semiHidden="0" w:uiPriority="64" w:unhideWhenUsed="0"/>
-    <w:lsdException w:name="Medium List 1 Accent 6" w:semiHidden="0" w:uiPriority="65" w:unhideWhenUsed="0"/>
-    <w:lsdException w:name="Medium List 2 Accent 6" w:semiHidden="0" w:uiPriority="66" w:unhideWhenUsed="0"/>
-    <w:lsdException w:name="Medium Grid 1 Accent 6" w:semiHidden="0" w:uiPriority="67" w:unhideWhenUsed="0"/>
-    <w:lsdException w:name="Medium Grid 2 Accent 6" w:semiHidden="0" w:uiPriority="68" w:unhideWhenUsed="0"/>
-    <w:lsdException w:name="Medium Grid 3 Accent 6" w:semiHidden="0" w:uiPriority="69" w:unhideWhenUsed="0"/>
-    <w:lsdException w:name="Dark List Accent 6" w:semiHidden="0" w:uiPriority="70" w:unhideWhenUsed="0"/>
-    <w:lsdException w:name="Colorful Shading Accent 6" w:semiHidden="0" w:uiPriority="71" w:unhideWhenUsed="0"/>
-    <w:lsdException w:name="Colorful List Accent 6" w:semiHidden="0" w:uiPriority="72" w:unhideWhenUsed="0"/>
-    <w:lsdException w:name="Colorful Grid Accent 6" w:semiHidden="0" w:uiPriority="73" w:unhideWhenUsed="0"/>
-    <w:lsdException w:name="Subtle Emphasis" w:semiHidden="0" w:uiPriority="19" w:unhideWhenUsed="0" w:qFormat="1"/>
-    <w:lsdException w:name="Intense Emphasis" w:semiHidden="0" w:uiPriority="21" w:unhideWhenUsed="0" w:qFormat="1"/>
-    <w:lsdException w:name="Subtle Reference" w:semiHidden="0" w:uiPriority="31" w:unhideWhenUsed="0" w:qFormat="1"/>
-    <w:lsdException w:name="Intense Reference" w:semiHidden="0" w:uiPriority="32" w:unhideWhenUsed="0" w:qFormat="1"/>
-    <w:lsdException w:name="Book Title" w:semiHidden="0" w:uiPriority="33" w:unhideWhenUsed="0" w:qFormat="1"/>
-    <w:lsdException w:name="Bibliography" w:uiPriority="37"/>
-    <w:lsdException w:name="TOC Heading" w:uiPriority="39" w:qFormat="1"/>
+  <w:latentStyles w:defLockedState="0" w:defUIPriority="99" w:defSemiHidden="0" w:defUnhideWhenUsed="0" w:defQFormat="0" w:count="374">
+    <w:lsdException w:name="Normal" w:uiPriority="0" w:qFormat="1"/>
+    <w:lsdException w:name="heading 1" w:uiPriority="9" w:qFormat="1"/>
+    <w:lsdException w:name="heading 2" w:semiHidden="1" w:uiPriority="9" w:unhideWhenUsed="1" w:qFormat="1"/>
+    <w:lsdException w:name="heading 3" w:semiHidden="1" w:uiPriority="9" w:unhideWhenUsed="1" w:qFormat="1"/>
+    <w:lsdException w:name="heading 4" w:semiHidden="1" w:uiPriority="9" w:unhideWhenUsed="1" w:qFormat="1"/>
+    <w:lsdException w:name="heading 5" w:semiHidden="1" w:uiPriority="9" w:unhideWhenUsed="1" w:qFormat="1"/>
+    <w:lsdException w:name="heading 6" w:semiHidden="1" w:uiPriority="9" w:unhideWhenUsed="1" w:qFormat="1"/>
+    <w:lsdException w:name="heading 7" w:semiHidden="1" w:uiPriority="9" w:unhideWhenUsed="1" w:qFormat="1"/>
+    <w:lsdException w:name="heading 8" w:semiHidden="1" w:uiPriority="9" w:unhideWhenUsed="1" w:qFormat="1"/>
+    <w:lsdException w:name="heading 9" w:semiHidden="1" w:uiPriority="9" w:unhideWhenUsed="1" w:qFormat="1"/>
+    <w:lsdException w:name="index 1" w:semiHidden="1" w:unhideWhenUsed="1"/>
+    <w:lsdException w:name="index 2" w:semiHidden="1" w:unhideWhenUsed="1"/>
+    <w:lsdException w:name="index 3" w:semiHidden="1" w:unhideWhenUsed="1"/>
+    <w:lsdException w:name="index 4" w:semiHidden="1" w:unhideWhenUsed="1"/>
+    <w:lsdException w:name="index 5" w:semiHidden="1" w:unhideWhenUsed="1"/>
+    <w:lsdException w:name="index 6" w:semiHidden="1" w:unhideWhenUsed="1"/>
+    <w:lsdException w:name="index 7" w:semiHidden="1" w:unhideWhenUsed="1"/>
+    <w:lsdException w:name="index 8" w:semiHidden="1" w:unhideWhenUsed="1"/>
+    <w:lsdException w:name="index 9" w:semiHidden="1" w:unhideWhenUsed="1"/>
+    <w:lsdException w:name="toc 1" w:semiHidden="1" w:uiPriority="39" w:unhideWhenUsed="1"/>
+    <w:lsdException w:name="toc 2" w:semiHidden="1" w:uiPriority="39" w:unhideWhenUsed="1"/>
+    <w:lsdException w:name="toc 3" w:semiHidden="1" w:uiPriority="39" w:unhideWhenUsed="1"/>
+    <w:lsdException w:name="toc 4" w:semiHidden="1" w:uiPriority="39" w:unhideWhenUsed="1"/>
+    <w:lsdException w:name="toc 5" w:semiHidden="1" w:uiPriority="39" w:unhideWhenUsed="1"/>
+    <w:lsdException w:name="toc 6" w:semiHidden="1" w:uiPriority="39" w:unhideWhenUsed="1"/>
+    <w:lsdException w:name="toc 7" w:semiHidden="1" w:uiPriority="39" w:unhideWhenUsed="1"/>
+    <w:lsdException w:name="toc 8" w:semiHidden="1" w:uiPriority="39" w:unhideWhenUsed="1"/>
+    <w:lsdException w:name="toc 9" w:semiHidden="1" w:uiPriority="39" w:unhideWhenUsed="1"/>
+    <w:lsdException w:name="Normal Indent" w:semiHidden="1" w:unhideWhenUsed="1"/>
+    <w:lsdException w:name="footnote text" w:semiHidden="1" w:unhideWhenUsed="1"/>
+    <w:lsdException w:name="annotation text" w:semiHidden="1" w:unhideWhenUsed="1"/>
+    <w:lsdException w:name="header" w:semiHidden="1" w:unhideWhenUsed="1"/>
+    <w:lsdException w:name="footer" w:semiHidden="1" w:unhideWhenUsed="1"/>
+    <w:lsdException w:name="index heading" w:semiHidden="1" w:unhideWhenUsed="1"/>
+    <w:lsdException w:name="caption" w:semiHidden="1" w:uiPriority="35" w:unhideWhenUsed="1" w:qFormat="1"/>
+    <w:lsdException w:name="table of figures" w:semiHidden="1" w:unhideWhenUsed="1"/>
+    <w:lsdException w:name="envelope address" w:semiHidden="1" w:unhideWhenUsed="1"/>
+    <w:lsdException w:name="envelope return" w:semiHidden="1" w:unhideWhenUsed="1"/>
+    <w:lsdException w:name="footnote reference" w:semiHidden="1" w:unhideWhenUsed="1"/>
+    <w:lsdException w:name="annotation reference" w:semiHidden="1" w:unhideWhenUsed="1"/>
+    <w:lsdException w:name="line number" w:semiHidden="1" w:unhideWhenUsed="1"/>
+    <w:lsdException w:name="page number" w:semiHidden="1" w:unhideWhenUsed="1"/>
+    <w:lsdException w:name="endnote reference" w:semiHidden="1" w:unhideWhenUsed="1"/>
+    <w:lsdException w:name="endnote text" w:semiHidden="1" w:unhideWhenUsed="1"/>
+    <w:lsdException w:name="table of authorities" w:semiHidden="1" w:unhideWhenUsed="1"/>
+    <w:lsdException w:name="macro" w:semiHidden="1" w:unhideWhenUsed="1"/>
+    <w:lsdException w:name="toa heading" w:semiHidden="1" w:unhideWhenUsed="1"/>
+    <w:lsdException w:name="List" w:semiHidden="1" w:unhideWhenUsed="1"/>
+    <w:lsdException w:name="List Bullet" w:semiHidden="1" w:unhideWhenUsed="1"/>
+    <w:lsdException w:name="List Number" w:semiHidden="1" w:unhideWhenUsed="1"/>
+    <w:lsdException w:name="List 2" w:semiHidden="1" w:unhideWhenUsed="1"/>
+    <w:lsdException w:name="List 3" w:semiHidden="1" w:unhideWhenUsed="1"/>
+    <w:lsdException w:name="List 4" w:semiHidden="1" w:unhideWhenUsed="1"/>
+    <w:lsdException w:name="List 5" w:semiHidden="1" w:unhideWhenUsed="1"/>
+    <w:lsdException w:name="List Bullet 2" w:semiHidden="1" w:unhideWhenUsed="1"/>
+    <w:lsdException w:name="List Bullet 3" w:semiHidden="1" w:unhideWhenUsed="1"/>
+    <w:lsdException w:name="List Bullet 4" w:semiHidden="1" w:unhideWhenUsed="1"/>
+    <w:lsdException w:name="List Bullet 5" w:semiHidden="1" w:unhideWhenUsed="1"/>
+    <w:lsdException w:name="List Number 2" w:semiHidden="1" w:unhideWhenUsed="1"/>
+    <w:lsdException w:name="List Number 3" w:semiHidden="1" w:unhideWhenUsed="1"/>
+    <w:lsdException w:name="List Number 4" w:semiHidden="1" w:unhideWhenUsed="1"/>
+    <w:lsdException w:name="List Number 5" w:semiHidden="1" w:unhideWhenUsed="1"/>
+    <w:lsdException w:name="Title" w:uiPriority="10" w:qFormat="1"/>
+    <w:lsdException w:name="Closing" w:semiHidden="1" w:unhideWhenUsed="1"/>
+    <w:lsdException w:name="Signature" w:semiHidden="1" w:unhideWhenUsed="1"/>
+    <w:lsdException w:name="Default Paragraph Font" w:semiHidden="1" w:uiPriority="1" w:unhideWhenUsed="1"/>
+    <w:lsdException w:name="Body Text" w:semiHidden="1" w:unhideWhenUsed="1"/>
+    <w:lsdException w:name="Body Text Indent" w:semiHidden="1" w:unhideWhenUsed="1"/>
+    <w:lsdException w:name="List Continue" w:semiHidden="1" w:unhideWhenUsed="1"/>
+    <w:lsdException w:name="List Continue 2" w:semiHidden="1" w:unhideWhenUsed="1"/>
+    <w:lsdException w:name="List Continue 3" w:semiHidden="1" w:unhideWhenUsed="1"/>
+    <w:lsdException w:name="List Continue 4" w:semiHidden="1" w:unhideWhenUsed="1"/>
+    <w:lsdException w:name="List Continue 5" w:semiHidden="1" w:unhideWhenUsed="1"/>
+    <w:lsdException w:name="Message Header" w:semiHidden="1" w:unhideWhenUsed="1"/>
+    <w:lsdException w:name="Subtitle" w:uiPriority="11" w:qFormat="1"/>
+    <w:lsdException w:name="Salutation" w:semiHidden="1" w:unhideWhenUsed="1"/>
+    <w:lsdException w:name="Date" w:semiHidden="1" w:unhideWhenUsed="1"/>
+    <w:lsdException w:name="Body Text First Indent" w:semiHidden="1" w:unhideWhenUsed="1"/>
+    <w:lsdException w:name="Body Text First Indent 2" w:semiHidden="1" w:unhideWhenUsed="1"/>
+    <w:lsdException w:name="Note Heading" w:semiHidden="1" w:unhideWhenUsed="1"/>
+    <w:lsdException w:name="Body Text 2" w:semiHidden="1" w:unhideWhenUsed="1"/>
+    <w:lsdException w:name="Body Text 3" w:semiHidden="1" w:unhideWhenUsed="1"/>
+    <w:lsdException w:name="Body Text Indent 2" w:semiHidden="1" w:unhideWhenUsed="1"/>
+    <w:lsdException w:name="Body Text Indent 3" w:semiHidden="1" w:unhideWhenUsed="1"/>
+    <w:lsdException w:name="Block Text" w:semiHidden="1" w:unhideWhenUsed="1"/>
+    <w:lsdException w:name="Hyperlink" w:semiHidden="1" w:unhideWhenUsed="1"/>
+    <w:lsdException w:name="FollowedHyperlink" w:semiHidden="1" w:unhideWhenUsed="1"/>
+    <w:lsdException w:name="Strong" w:uiPriority="22" w:qFormat="1"/>
+    <w:lsdException w:name="Emphasis" w:uiPriority="20" w:qFormat="1"/>
+    <w:lsdException w:name="Document Map" w:semiHidden="1" w:unhideWhenUsed="1"/>
+    <w:lsdException w:name="Plain Text" w:semiHidden="1" w:unhideWhenUsed="1"/>
+    <w:lsdException w:name="E-mail Signature" w:semiHidden="1" w:unhideWhenUsed="1"/>
+    <w:lsdException w:name="HTML Top of Form" w:semiHidden="1" w:unhideWhenUsed="1"/>
+    <w:lsdException w:name="HTML Bottom of Form" w:semiHidden="1" w:unhideWhenUsed="1"/>
+    <w:lsdException w:name="Normal (Web)" w:semiHidden="1" w:unhideWhenUsed="1"/>
+    <w:lsdException w:name="HTML Acronym" w:semiHidden="1" w:unhideWhenUsed="1"/>
+    <w:lsdException w:name="HTML Address" w:semiHidden="1" w:unhideWhenUsed="1"/>
+    <w:lsdException w:name="HTML Cite" w:semiHidden="1" w:unhideWhenUsed="1"/>
+    <w:lsdException w:name="HTML Code" w:semiHidden="1" w:unhideWhenUsed="1"/>
+    <w:lsdException w:name="HTML Definition" w:semiHidden="1" w:unhideWhenUsed="1"/>
+    <w:lsdException w:name="HTML Keyboard" w:semiHidden="1" w:unhideWhenUsed="1"/>
+    <w:lsdException w:name="HTML Preformatted" w:semiHidden="1" w:unhideWhenUsed="1"/>
+    <w:lsdException w:name="HTML Sample" w:semiHidden="1" w:unhideWhenUsed="1"/>
+    <w:lsdException w:name="HTML Typewriter" w:semiHidden="1" w:unhideWhenUsed="1"/>
+    <w:lsdException w:name="HTML Variable" w:semiHidden="1" w:unhideWhenUsed="1"/>
+    <w:lsdException w:name="Normal Table" w:semiHidden="1" w:unhideWhenUsed="1"/>
+    <w:lsdException w:name="annotation subject" w:semiHidden="1" w:unhideWhenUsed="1"/>
+    <w:lsdException w:name="No List" w:semiHidden="1" w:unhideWhenUsed="1"/>
+    <w:lsdException w:name="Outline List 1" w:semiHidden="1" w:unhideWhenUsed="1"/>
+    <w:lsdException w:name="Outline List 2" w:semiHidden="1" w:unhideWhenUsed="1"/>
+    <w:lsdException w:name="Outline List 3" w:semiHidden="1" w:unhideWhenUsed="1"/>
+    <w:lsdException w:name="Table Simple 1" w:semiHidden="1" w:unhideWhenUsed="1"/>
+    <w:lsdException w:name="Table Simple 2" w:semiHidden="1" w:unhideWhenUsed="1"/>
+    <w:lsdException w:name="Table Simple 3" w:semiHidden="1" w:unhideWhenUsed="1"/>
+    <w:lsdException w:name="Table Classic 1" w:semiHidden="1" w:unhideWhenUsed="1"/>
+    <w:lsdException w:name="Table Classic 2" w:semiHidden="1" w:unhideWhenUsed="1"/>
+    <w:lsdException w:name="Table Classic 3" w:semiHidden="1" w:unhideWhenUsed="1"/>
+    <w:lsdException w:name="Table Classic 4" w:semiHidden="1" w:unhideWhenUsed="1"/>
+    <w:lsdException w:name="Table Colorful 1" w:semiHidden="1" w:unhideWhenUsed="1"/>
+    <w:lsdException w:name="Table Colorful 2" w:semiHidden="1" w:unhideWhenUsed="1"/>
+    <w:lsdException w:name="Table Colorful 3" w:semiHidden="1" w:unhideWhenUsed="1"/>
+    <w:lsdException w:name="Table Columns 1" w:semiHidden="1" w:unhideWhenUsed="1"/>
+    <w:lsdException w:name="Table Columns 2" w:semiHidden="1" w:unhideWhenUsed="1"/>
+    <w:lsdException w:name="Table Columns 3" w:semiHidden="1" w:unhideWhenUsed="1"/>
+    <w:lsdException w:name="Table Columns 4" w:semiHidden="1" w:unhideWhenUsed="1"/>
+    <w:lsdException w:name="Table Columns 5" w:semiHidden="1" w:unhideWhenUsed="1"/>
+    <w:lsdException w:name="Table Grid 1" w:semiHidden="1" w:unhideWhenUsed="1"/>
+    <w:lsdException w:name="Table Grid 2" w:semiHidden="1" w:unhideWhenUsed="1"/>
+    <w:lsdException w:name="Table Grid 3" w:semiHidden="1" w:unhideWhenUsed="1"/>
+    <w:lsdException w:name="Table Grid 4" w:semiHidden="1" w:unhideWhenUsed="1"/>
+    <w:lsdException w:name="Table Grid 5" w:semiHidden="1" w:unhideWhenUsed="1"/>
+    <w:lsdException w:name="Table Grid 6" w:semiHidden="1" w:unhideWhenUsed="1"/>
+    <w:lsdException w:name="Table Grid 7" w:semiHidden="1" w:unhideWhenUsed="1"/>
+    <w:lsdException w:name="Table Grid 8" w:semiHidden="1" w:unhideWhenUsed="1"/>
+    <w:lsdException w:name="Table List 1" w:semiHidden="1" w:unhideWhenUsed="1"/>
+    <w:lsdException w:name="Table List 2" w:semiHidden="1" w:unhideWhenUsed="1"/>
+    <w:lsdException w:name="Table List 3" w:semiHidden="1" w:unhideWhenUsed="1"/>
+    <w:lsdException w:name="Table List 4" w:semiHidden="1" w:unhideWhenUsed="1"/>
+    <w:lsdException w:name="Table List 5" w:semiHidden="1" w:unhideWhenUsed="1"/>
+    <w:lsdException w:name="Table List 6" w:semiHidden="1" w:unhideWhenUsed="1"/>
+    <w:lsdException w:name="Table List 7" w:semiHidden="1" w:unhideWhenUsed="1"/>
+    <w:lsdException w:name="Table List 8" w:semiHidden="1" w:unhideWhenUsed="1"/>
+    <w:lsdException w:name="Table 3D effects 1" w:semiHidden="1" w:unhideWhenUsed="1"/>
+    <w:lsdException w:name="Table 3D effects 2" w:semiHidden="1" w:unhideWhenUsed="1"/>
+    <w:lsdException w:name="Table 3D effects 3" w:semiHidden="1" w:unhideWhenUsed="1"/>
+    <w:lsdException w:name="Table Contemporary" w:semiHidden="1" w:unhideWhenUsed="1"/>
+    <w:lsdException w:name="Table Elegant" w:semiHidden="1" w:unhideWhenUsed="1"/>
+    <w:lsdException w:name="Table Professional" w:semiHidden="1" w:unhideWhenUsed="1"/>
+    <w:lsdException w:name="Table Subtle 1" w:semiHidden="1" w:unhideWhenUsed="1"/>
+    <w:lsdException w:name="Table Subtle 2" w:semiHidden="1" w:unhideWhenUsed="1"/>
+    <w:lsdException w:name="Table Web 1" w:semiHidden="1" w:unhideWhenUsed="1"/>
+    <w:lsdException w:name="Table Web 2" w:semiHidden="1" w:unhideWhenUsed="1"/>
+    <w:lsdException w:name="Table Web 3" w:semiHidden="1" w:unhideWhenUsed="1"/>
+    <w:lsdException w:name="Balloon Text" w:semiHidden="1" w:unhideWhenUsed="1"/>
+    <w:lsdException w:name="Table Grid" w:semiHidden="1" w:uiPriority="59" w:unhideWhenUsed="1"/>
+    <w:lsdException w:name="Table Theme" w:semiHidden="1" w:unhideWhenUsed="1"/>
+    <w:lsdException w:name="Placeholder Text" w:semiHidden="1"/>
+    <w:lsdException w:name="No Spacing" w:uiPriority="1" w:qFormat="1"/>
+    <w:lsdException w:name="Light Shading" w:uiPriority="60"/>
+    <w:lsdException w:name="Light List" w:uiPriority="61"/>
+    <w:lsdException w:name="Light Grid" w:uiPriority="62"/>
+    <w:lsdException w:name="Medium Shading 1" w:uiPriority="63"/>
+    <w:lsdException w:name="Medium Shading 2" w:uiPriority="64"/>
+    <w:lsdException w:name="Medium List 1" w:uiPriority="65"/>
+    <w:lsdException w:name="Medium List 2" w:uiPriority="66"/>
+    <w:lsdException w:name="Medium Grid 1" w:uiPriority="67"/>
+    <w:lsdException w:name="Medium Grid 2" w:uiPriority="68"/>
+    <w:lsdException w:name="Medium Grid 3" w:uiPriority="69"/>
+    <w:lsdException w:name="Dark List" w:uiPriority="70"/>
+    <w:lsdException w:name="Colorful Shading" w:uiPriority="71"/>
+    <w:lsdException w:name="Colorful List" w:uiPriority="72"/>
+    <w:lsdException w:name="Colorful Grid" w:uiPriority="73"/>
+    <w:lsdException w:name="Light Shading Accent 1" w:uiPriority="60"/>
+    <w:lsdException w:name="Light List Accent 1" w:uiPriority="61"/>
+    <w:lsdException w:name="Light Grid Accent 1" w:uiPriority="62"/>
+    <w:lsdException w:name="Medium Shading 1 Accent 1" w:uiPriority="63"/>
+    <w:lsdException w:name="Medium Shading 2 Accent 1" w:uiPriority="64"/>
+    <w:lsdException w:name="Medium List 1 Accent 1" w:uiPriority="65"/>
+    <w:lsdException w:name="Revision" w:semiHidden="1"/>
+    <w:lsdException w:name="List Paragraph" w:uiPriority="34" w:qFormat="1"/>
+    <w:lsdException w:name="Quote" w:uiPriority="29" w:qFormat="1"/>
+    <w:lsdException w:name="Intense Quote" w:uiPriority="30" w:qFormat="1"/>
+    <w:lsdException w:name="Medium List 2 Accent 1" w:uiPriority="66"/>
+    <w:lsdException w:name="Medium Grid 1 Accent 1" w:uiPriority="67"/>
+    <w:lsdException w:name="Medium Grid 2 Accent 1" w:uiPriority="68"/>
+    <w:lsdException w:name="Medium Grid 3 Accent 1" w:uiPriority="69"/>
+    <w:lsdException w:name="Dark List Accent 1" w:uiPriority="70"/>
+    <w:lsdException w:name="Colorful Shading Accent 1" w:uiPriority="71"/>
+    <w:lsdException w:name="Colorful List Accent 1" w:uiPriority="72"/>
+    <w:lsdException w:name="Colorful Grid Accent 1" w:uiPriority="73"/>
+    <w:lsdException w:name="Light Shading Accent 2" w:uiPriority="60"/>
+    <w:lsdException w:name="Light List Accent 2" w:uiPriority="61"/>
+    <w:lsdException w:name="Light Grid Accent 2" w:uiPriority="62"/>
+    <w:lsdException w:name="Medium Shading 1 Accent 2" w:uiPriority="63"/>
+    <w:lsdException w:name="Medium Shading 2 Accent 2" w:uiPriority="64"/>
+    <w:lsdException w:name="Medium List 1 Accent 2" w:uiPriority="65"/>
+    <w:lsdException w:name="Medium List 2 Accent 2" w:uiPriority="66"/>
+    <w:lsdException w:name="Medium Grid 1 Accent 2" w:uiPriority="67"/>
+    <w:lsdException w:name="Medium Grid 2 Accent 2" w:uiPriority="68"/>
+    <w:lsdException w:name="Medium Grid 3 Accent 2" w:uiPriority="69"/>
+    <w:lsdException w:name="Dark List Accent 2" w:uiPriority="70"/>
+    <w:lsdException w:name="Colorful Shading Accent 2" w:uiPriority="71"/>
+    <w:lsdException w:name="Colorful List Accent 2" w:uiPriority="72"/>
+    <w:lsdException w:name="Colorful Grid Accent 2" w:uiPriority="73"/>
+    <w:lsdException w:name="Light Shading Accent 3" w:uiPriority="60"/>
+    <w:lsdException w:name="Light List Accent 3" w:uiPriority="61"/>
+    <w:lsdException w:name="Light Grid Accent 3" w:uiPriority="62"/>
+    <w:lsdException w:name="Medium Shading 1 Accent 3" w:uiPriority="63"/>
+    <w:lsdException w:name="Medium Shading 2 Accent 3" w:uiPriority="64"/>
+    <w:lsdException w:name="Medium List 1 Accent 3" w:uiPriority="65"/>
+    <w:lsdException w:name="Medium List 2 Accent 3" w:uiPriority="66"/>
+    <w:lsdException w:name="Medium Grid 1 Accent 3" w:uiPriority="67"/>
+    <w:lsdException w:name="Medium Grid 2 Accent 3" w:uiPriority="68"/>
+    <w:lsdException w:name="Medium Grid 3 Accent 3" w:uiPriority="69"/>
+    <w:lsdException w:name="Dark List Accent 3" w:uiPriority="70"/>
+    <w:lsdException w:name="Colorful Shading Accent 3" w:uiPriority="71"/>
+    <w:lsdException w:name="Colorful List Accent 3" w:uiPriority="72"/>
+    <w:lsdException w:name="Colorful Grid Accent 3" w:uiPriority="73"/>
+    <w:lsdException w:name="Light Shading Accent 4" w:uiPriority="60"/>
+    <w:lsdException w:name="Light List Accent 4" w:uiPriority="61"/>
+    <w:lsdException w:name="Light Grid Accent 4" w:uiPriority="62"/>
+    <w:lsdException w:name="Medium Shading 1 Accent 4" w:uiPriority="63"/>
+    <w:lsdException w:name="Medium Shading 2 Accent 4" w:uiPriority="64"/>
+    <w:lsdException w:name="Medium List 1 Accent 4" w:uiPriority="65"/>
+    <w:lsdException w:name="Medium List 2 Accent 4" w:uiPriority="66"/>
+    <w:lsdException w:name="Medium Grid 1 Accent 4" w:uiPriority="67"/>
+    <w:lsdException w:name="Medium Grid 2 Accent 4" w:uiPriority="68"/>
+    <w:lsdException w:name="Medium Grid 3 Accent 4" w:uiPriority="69"/>
+    <w:lsdException w:name="Dark List Accent 4" w:uiPriority="70"/>
+    <w:lsdException w:name="Colorful Shading Accent 4" w:uiPriority="71"/>
+    <w:lsdException w:name="Colorful List Accent 4" w:uiPriority="72"/>
+    <w:lsdException w:name="Colorful Grid Accent 4" w:uiPriority="73"/>
+    <w:lsdException w:name="Light Shading Accent 5" w:uiPriority="60"/>
+    <w:lsdException w:name="Light List Accent 5" w:uiPriority="61"/>
+    <w:lsdException w:name="Light Grid Accent 5" w:uiPriority="62"/>
+    <w:lsdException w:name="Medium Shading 1 Accent 5" w:uiPriority="63"/>
+    <w:lsdException w:name="Medium Shading 2 Accent 5" w:uiPriority="64"/>
+    <w:lsdException w:name="Medium List 1 Accent 5" w:uiPriority="65"/>
+    <w:lsdException w:name="Medium List 2 Accent 5" w:uiPriority="66"/>
+    <w:lsdException w:name="Medium Grid 1 Accent 5" w:uiPriority="67"/>
+    <w:lsdException w:name="Medium Grid 2 Accent 5" w:uiPriority="68"/>
+    <w:lsdException w:name="Medium Grid 3 Accent 5" w:uiPriority="69"/>
+    <w:lsdException w:name="Dark List Accent 5" w:uiPriority="70"/>
+    <w:lsdException w:name="Colorful Shading Accent 5" w:uiPriority="71"/>
+    <w:lsdException w:name="Colorful List Accent 5" w:uiPriority="72"/>
+    <w:lsdException w:name="Colorful Grid Accent 5" w:uiPriority="73"/>
+    <w:lsdException w:name="Light Shading Accent 6" w:uiPriority="60"/>
+    <w:lsdException w:name="Light List Accent 6" w:uiPriority="61"/>
+    <w:lsdException w:name="Light Grid Accent 6" w:uiPriority="62"/>
+    <w:lsdException w:name="Medium Shading 1 Accent 6" w:uiPriority="63"/>
+    <w:lsdException w:name="Medium Shading 2 Accent 6" w:uiPriority="64"/>
+    <w:lsdException w:name="Medium List 1 Accent 6" w:uiPriority="65"/>
+    <w:lsdException w:name="Medium List 2 Accent 6" w:uiPriority="66"/>
+    <w:lsdException w:name="Medium Grid 1 Accent 6" w:uiPriority="67"/>
+    <w:lsdException w:name="Medium Grid 2 Accent 6" w:uiPriority="68"/>
+    <w:lsdException w:name="Medium Grid 3 Accent 6" w:uiPriority="69"/>
+    <w:lsdException w:name="Dark List Accent 6" w:uiPriority="70"/>
+    <w:lsdException w:name="Colorful Shading Accent 6" w:uiPriority="71"/>
+    <w:lsdException w:name="Colorful List Accent 6" w:uiPriority="72"/>
+    <w:lsdException w:name="Colorful Grid Accent 6" w:uiPriority="73"/>
+    <w:lsdException w:name="Subtle Emphasis" w:uiPriority="19" w:qFormat="1"/>
+    <w:lsdException w:name="Intense Emphasis" w:uiPriority="21" w:qFormat="1"/>
+    <w:lsdException w:name="Subtle Reference" w:uiPriority="31" w:qFormat="1"/>
+    <w:lsdException w:name="Intense Reference" w:uiPriority="32" w:qFormat="1"/>
+    <w:lsdException w:name="Book Title" w:uiPriority="33" w:qFormat="1"/>
+    <w:lsdException w:name="Bibliography" w:semiHidden="1" w:uiPriority="37" w:unhideWhenUsed="1"/>
+    <w:lsdException w:name="TOC Heading" w:semiHidden="1" w:uiPriority="39" w:unhideWhenUsed="1" w:qFormat="1"/>
+    <w:lsdException w:name="Plain Table 1" w:uiPriority="41"/>
+    <w:lsdException w:name="Plain Table 2" w:uiPriority="42"/>
+    <w:lsdException w:name="Plain Table 3" w:uiPriority="43"/>
+    <w:lsdException w:name="Plain Table 4" w:uiPriority="44"/>
+    <w:lsdException w:name="Plain Table 5" w:uiPriority="45"/>
+    <w:lsdException w:name="Grid Table Light" w:uiPriority="40"/>
+    <w:lsdException w:name="Grid Table 1 Light" w:uiPriority="46"/>
+    <w:lsdException w:name="Grid Table 2" w:uiPriority="47"/>
+    <w:lsdException w:name="Grid Table 3" w:uiPriority="48"/>
+    <w:lsdException w:name="Grid Table 4" w:uiPriority="49"/>
+    <w:lsdException w:name="Grid Table 5 Dark" w:uiPriority="50"/>
+    <w:lsdException w:name="Grid Table 6 Colorful" w:uiPriority="51"/>
+    <w:lsdException w:name="Grid Table 7 Colorful" w:uiPriority="52"/>
+    <w:lsdException w:name="Grid Table 1 Light Accent 1" w:uiPriority="46"/>
+    <w:lsdException w:name="Grid Table 2 Accent 1" w:uiPriority="47"/>
+    <w:lsdException w:name="Grid Table 3 Accent 1" w:uiPriority="48"/>
+    <w:lsdException w:name="Grid Table 4 Accent 1" w:uiPriority="49"/>
+    <w:lsdException w:name="Grid Table 5 Dark Accent 1" w:uiPriority="50"/>
+    <w:lsdException w:name="Grid Table 6 Colorful Accent 1" w:uiPriority="51"/>
+    <w:lsdException w:name="Grid Table 7 Colorful Accent 1" w:uiPriority="52"/>
+    <w:lsdException w:name="Grid Table 1 Light Accent 2" w:uiPriority="46"/>
+    <w:lsdException w:name="Grid Table 2 Accent 2" w:uiPriority="47"/>
+    <w:lsdException w:name="Grid Table 3 Accent 2" w:uiPriority="48"/>
+    <w:lsdException w:name="Grid Table 4 Accent 2" w:uiPriority="49"/>
+    <w:lsdException w:name="Grid Table 5 Dark Accent 2" w:uiPriority="50"/>
+    <w:lsdException w:name="Grid Table 6 Colorful Accent 2" w:uiPriority="51"/>
+    <w:lsdException w:name="Grid Table 7 Colorful Accent 2" w:uiPriority="52"/>
+    <w:lsdException w:name="Grid Table 1 Light Accent 3" w:uiPriority="46"/>
+    <w:lsdException w:name="Grid Table 2 Accent 3" w:uiPriority="47"/>
+    <w:lsdException w:name="Grid Table 3 Accent 3" w:uiPriority="48"/>
+    <w:lsdException w:name="Grid Table 4 Accent 3" w:uiPriority="49"/>
+    <w:lsdException w:name="Grid Table 5 Dark Accent 3" w:uiPriority="50"/>
+    <w:lsdException w:name="Grid Table 6 Colorful Accent 3" w:uiPriority="51"/>
+    <w:lsdException w:name="Grid Table 7 Colorful Accent 3" w:uiPriority="52"/>
+    <w:lsdException w:name="Grid Table 1 Light Accent 4" w:uiPriority="46"/>
+    <w:lsdException w:name="Grid Table 2 Accent 4" w:uiPriority="47"/>
+    <w:lsdException w:name="Grid Table 3 Accent 4" w:uiPriority="48"/>
+    <w:lsdException w:name="Grid Table 4 Accent 4" w:uiPriority="49"/>
+    <w:lsdException w:name="Grid Table 5 Dark Accent 4" w:uiPriority="50"/>
+    <w:lsdException w:name="Grid Table 6 Colorful Accent 4" w:uiPriority="51"/>
+    <w:lsdException w:name="Grid Table 7 Colorful Accent 4" w:uiPriority="52"/>
+    <w:lsdException w:name="Grid Table 1 Light Accent 5" w:uiPriority="46"/>
+    <w:lsdException w:name="Grid Table 2 Accent 5" w:uiPriority="47"/>
+    <w:lsdException w:name="Grid Table 3 Accent 5" w:uiPriority="48"/>
+    <w:lsdException w:name="Grid Table 4 Accent 5" w:uiPriority="49"/>
+    <w:lsdException w:name="Grid Table 5 Dark Accent 5" w:uiPriority="50"/>
+    <w:lsdException w:name="Grid Table 6 Colorful Accent 5" w:uiPriority="51"/>
+    <w:lsdException w:name="Grid Table 7 Colorful Accent 5" w:uiPriority="52"/>
+    <w:lsdException w:name="Grid Table 1 Light Accent 6" w:uiPriority="46"/>
+    <w:lsdException w:name="Grid Table 2 Accent 6" w:uiPriority="47"/>
+    <w:lsdException w:name="Grid Table 3 Accent 6" w:uiPriority="48"/>
+    <w:lsdException w:name="Grid Table 4 Accent 6" w:uiPriority="49"/>
+    <w:lsdException w:name="Grid Table 5 Dark Accent 6" w:uiPriority="50"/>
+    <w:lsdException w:name="Grid Table 6 Colorful Accent 6" w:uiPriority="51"/>
+    <w:lsdException w:name="Grid Table 7 Colorful Accent 6" w:uiPriority="52"/>
+    <w:lsdException w:name="List Table 1 Light" w:uiPriority="46"/>
+    <w:lsdException w:name="List Table 2" w:uiPriority="47"/>
+    <w:lsdException w:name="List Table 3" w:uiPriority="48"/>
+    <w:lsdException w:name="List Table 4" w:uiPriority="49"/>
+    <w:lsdException w:name="List Table 5 Dark" w:uiPriority="50"/>
+    <w:lsdException w:name="List Table 6 Colorful" w:uiPriority="51"/>
+    <w:lsdException w:name="List Table 7 Colorful" w:uiPriority="52"/>
+    <w:lsdException w:name="List Table 1 Light Accent 1" w:uiPriority="46"/>
+    <w:lsdException w:name="List Table 2 Accent 1" w:uiPriority="47"/>
+    <w:lsdException w:name="List Table 3 Accent 1" w:uiPriority="48"/>
+    <w:lsdException w:name="List Table 4 Accent 1" w:uiPriority="49"/>
+    <w:lsdException w:name="List Table 5 Dark Accent 1" w:uiPriority="50"/>
+    <w:lsdException w:name="List Table 6 Colorful Accent 1" w:uiPriority="51"/>
+    <w:lsdException w:name="List Table 7 Colorful Accent 1" w:uiPriority="52"/>
+    <w:lsdException w:name="List Table 1 Light Accent 2" w:uiPriority="46"/>
+    <w:lsdException w:name="List Table 2 Accent 2" w:uiPriority="47"/>
+    <w:lsdException w:name="List Table 3 Accent 2" w:uiPriority="48"/>
+    <w:lsdException w:name="List Table 4 Accent 2" w:uiPriority="49"/>
+    <w:lsdException w:name="List Table 5 Dark Accent 2" w:uiPriority="50"/>
+    <w:lsdException w:name="List Table 6 Colorful Accent 2" w:uiPriority="51"/>
+    <w:lsdException w:name="List Table 7 Colorful Accent 2" w:uiPriority="52"/>
+    <w:lsdException w:name="List Table 1 Light Accent 3" w:uiPriority="46"/>
+    <w:lsdException w:name="List Table 2 Accent 3" w:uiPriority="47"/>
+    <w:lsdException w:name="List Table 3 Accent 3" w:uiPriority="48"/>
+    <w:lsdException w:name="List Table 4 Accent 3" w:uiPriority="49"/>
+    <w:lsdException w:name="List Table 5 Dark Accent 3" w:uiPriority="50"/>
+    <w:lsdException w:name="List Table 6 Colorful Accent 3" w:uiPriority="51"/>
+    <w:lsdException w:name="List Table 7 Colorful Accent 3" w:uiPriority="52"/>
+    <w:lsdException w:name="List Table 1 Light Accent 4" w:uiPriority="46"/>
+    <w:lsdException w:name="List Table 2 Accent 4" w:uiPriority="47"/>
+    <w:lsdException w:name="List Table 3 Accent 4" w:uiPriority="48"/>
+    <w:lsdException w:name="List Table 4 Accent 4" w:uiPriority="49"/>
+    <w:lsdException w:name="List Table 5 Dark Accent 4" w:uiPriority="50"/>
+    <w:lsdException w:name="List Table 6 Colorful Accent 4" w:uiPriority="51"/>
+    <w:lsdException w:name="List Table 7 Colorful Accent 4" w:uiPriority="52"/>
+    <w:lsdException w:name="List Table 1 Light Accent 5" w:uiPriority="46"/>
+    <w:lsdException w:name="List Table 2 Accent 5" w:uiPriority="47"/>
+    <w:lsdException w:name="List Table 3 Accent 5" w:uiPriority="48"/>
+    <w:lsdException w:name="List Table 4 Accent 5" w:uiPriority="49"/>
+    <w:lsdException w:name="List Table 5 Dark Accent 5" w:uiPriority="50"/>
+    <w:lsdException w:name="List Table 6 Colorful Accent 5" w:uiPriority="51"/>
+    <w:lsdException w:name="List Table 7 Colorful Accent 5" w:uiPriority="52"/>
+    <w:lsdException w:name="List Table 1 Light Accent 6" w:uiPriority="46"/>
+    <w:lsdException w:name="List Table 2 Accent 6" w:uiPriority="47"/>
+    <w:lsdException w:name="List Table 3 Accent 6" w:uiPriority="48"/>
+    <w:lsdException w:name="List Table 4 Accent 6" w:uiPriority="49"/>
+    <w:lsdException w:name="List Table 5 Dark Accent 6" w:uiPriority="50"/>
+    <w:lsdException w:name="List Table 6 Colorful Accent 6" w:uiPriority="51"/>
+    <w:lsdException w:name="List Table 7 Colorful Accent 6" w:uiPriority="52"/>
+    <w:lsdException w:name="Mention" w:semiHidden="1" w:unhideWhenUsed="1"/>
+    <w:lsdException w:name="Smart Hyperlink" w:semiHidden="1" w:unhideWhenUsed="1"/>
+    <w:lsdException w:name="Hashtag" w:semiHidden="1" w:unhideWhenUsed="1"/>
   </w:latentStyles>
   <w:style w:type="paragraph" w:default="1" w:styleId="Normal">
     <w:name w:val="Normal"/>
@@ -2259,7 +2515,6 @@
       <w:spacing w:after="0" w:line="240" w:lineRule="auto"/>
     </w:pPr>
     <w:tblPr>
-      <w:tblInd w:w="0" w:type="dxa"/>
       <w:tblBorders>
         <w:top w:val="single" w:sz="4" w:space="0" w:color="auto"/>
         <w:left w:val="single" w:sz="4" w:space="0" w:color="auto"/>
@@ -2268,239 +2523,6 @@
         <w:insideH w:val="single" w:sz="4" w:space="0" w:color="auto"/>
         <w:insideV w:val="single" w:sz="4" w:space="0" w:color="auto"/>
       </w:tblBorders>
-      <w:tblCellMar>
-        <w:top w:w="0" w:type="dxa"/>
-        <w:left w:w="108" w:type="dxa"/>
-        <w:bottom w:w="0" w:type="dxa"/>
-        <w:right w:w="108" w:type="dxa"/>
-      </w:tblCellMar>
-    </w:tblPr>
-  </w:style>
-</w:styles>
-</file>
-
-<file path=word/stylesWithEffects.xml><?xml version="1.0" encoding="utf-8"?>
-<w:styles xmlns:wpc="http://schemas.microsoft.com/office/word/2010/wordprocessingCanvas" xmlns:mc="http://schemas.openxmlformats.org/markup-compatibility/2006" xmlns:o="urn:schemas-microsoft-com:office:office" xmlns:r="http://schemas.openxmlformats.org/officeDocument/2006/relationships" xmlns:m="http://schemas.openxmlformats.org/officeDocument/2006/math" xmlns:v="urn:schemas-microsoft-com:vml" xmlns:wp14="http://schemas.microsoft.com/office/word/2010/wordprocessingDrawing" xmlns:wp="http://schemas.openxmlformats.org/drawingml/2006/wordprocessingDrawing" xmlns:w10="urn:schemas-microsoft-com:office:word" xmlns:w="http://schemas.openxmlformats.org/wordprocessingml/2006/main" xmlns:w14="http://schemas.microsoft.com/office/word/2010/wordml" xmlns:wpg="http://schemas.microsoft.com/office/word/2010/wordprocessingGroup" xmlns:wpi="http://schemas.microsoft.com/office/word/2010/wordprocessingInk" xmlns:wne="http://schemas.microsoft.com/office/word/2006/wordml" xmlns:wps="http://schemas.microsoft.com/office/word/2010/wordprocessingShape" mc:Ignorable="w14 wp14">
-  <w:docDefaults>
-    <w:rPrDefault>
-      <w:rPr>
-        <w:rFonts w:asciiTheme="minorHAnsi" w:eastAsiaTheme="minorHAnsi" w:hAnsiTheme="minorHAnsi" w:cstheme="minorBidi"/>
-        <w:sz w:val="22"/>
-        <w:szCs w:val="22"/>
-        <w:lang w:val="en-GB" w:eastAsia="en-US" w:bidi="ar-SA"/>
-      </w:rPr>
-    </w:rPrDefault>
-    <w:pPrDefault>
-      <w:pPr>
-        <w:spacing w:after="200" w:line="276" w:lineRule="auto"/>
-      </w:pPr>
-    </w:pPrDefault>
-  </w:docDefaults>
-  <w:latentStyles w:defLockedState="0" w:defUIPriority="99" w:defSemiHidden="1" w:defUnhideWhenUsed="1" w:defQFormat="0" w:count="267">
-    <w:lsdException w:name="Normal" w:semiHidden="0" w:uiPriority="0" w:unhideWhenUsed="0" w:qFormat="1"/>
-    <w:lsdException w:name="heading 1" w:semiHidden="0" w:uiPriority="9" w:unhideWhenUsed="0" w:qFormat="1"/>
-    <w:lsdException w:name="heading 2" w:uiPriority="9" w:qFormat="1"/>
-    <w:lsdException w:name="heading 3" w:uiPriority="9" w:qFormat="1"/>
-    <w:lsdException w:name="heading 4" w:uiPriority="9" w:qFormat="1"/>
-    <w:lsdException w:name="heading 5" w:uiPriority="9" w:qFormat="1"/>
-    <w:lsdException w:name="heading 6" w:uiPriority="9" w:qFormat="1"/>
-    <w:lsdException w:name="heading 7" w:uiPriority="9" w:qFormat="1"/>
-    <w:lsdException w:name="heading 8" w:uiPriority="9" w:qFormat="1"/>
-    <w:lsdException w:name="heading 9" w:uiPriority="9" w:qFormat="1"/>
-    <w:lsdException w:name="toc 1" w:uiPriority="39"/>
-    <w:lsdException w:name="toc 2" w:uiPriority="39"/>
-    <w:lsdException w:name="toc 3" w:uiPriority="39"/>
-    <w:lsdException w:name="toc 4" w:uiPriority="39"/>
-    <w:lsdException w:name="toc 5" w:uiPriority="39"/>
-    <w:lsdException w:name="toc 6" w:uiPriority="39"/>
-    <w:lsdException w:name="toc 7" w:uiPriority="39"/>
-    <w:lsdException w:name="toc 8" w:uiPriority="39"/>
-    <w:lsdException w:name="toc 9" w:uiPriority="39"/>
-    <w:lsdException w:name="caption" w:uiPriority="35" w:qFormat="1"/>
-    <w:lsdException w:name="Title" w:semiHidden="0" w:uiPriority="10" w:unhideWhenUsed="0" w:qFormat="1"/>
-    <w:lsdException w:name="Default Paragraph Font" w:uiPriority="1"/>
-    <w:lsdException w:name="Subtitle" w:semiHidden="0" w:uiPriority="11" w:unhideWhenUsed="0" w:qFormat="1"/>
-    <w:lsdException w:name="Strong" w:semiHidden="0" w:uiPriority="22" w:unhideWhenUsed="0" w:qFormat="1"/>
-    <w:lsdException w:name="Emphasis" w:semiHidden="0" w:uiPriority="20" w:unhideWhenUsed="0" w:qFormat="1"/>
-    <w:lsdException w:name="Table Grid" w:semiHidden="0" w:uiPriority="59" w:unhideWhenUsed="0"/>
-    <w:lsdException w:name="Placeholder Text" w:unhideWhenUsed="0"/>
-    <w:lsdException w:name="No Spacing" w:semiHidden="0" w:uiPriority="1" w:unhideWhenUsed="0" w:qFormat="1"/>
-    <w:lsdException w:name="Light Shading" w:semiHidden="0" w:uiPriority="60" w:unhideWhenUsed="0"/>
-    <w:lsdException w:name="Light List" w:semiHidden="0" w:uiPriority="61" w:unhideWhenUsed="0"/>
-    <w:lsdException w:name="Light Grid" w:semiHidden="0" w:uiPriority="62" w:unhideWhenUsed="0"/>
-    <w:lsdException w:name="Medium Shading 1" w:semiHidden="0" w:uiPriority="63" w:unhideWhenUsed="0"/>
-    <w:lsdException w:name="Medium Shading 2" w:semiHidden="0" w:uiPriority="64" w:unhideWhenUsed="0"/>
-    <w:lsdException w:name="Medium List 1" w:semiHidden="0" w:uiPriority="65" w:unhideWhenUsed="0"/>
-    <w:lsdException w:name="Medium List 2" w:semiHidden="0" w:uiPriority="66" w:unhideWhenUsed="0"/>
-    <w:lsdException w:name="Medium Grid 1" w:semiHidden="0" w:uiPriority="67" w:unhideWhenUsed="0"/>
-    <w:lsdException w:name="Medium Grid 2" w:semiHidden="0" w:uiPriority="68" w:unhideWhenUsed="0"/>
-    <w:lsdException w:name="Medium Grid 3" w:semiHidden="0" w:uiPriority="69" w:unhideWhenUsed="0"/>
-    <w:lsdException w:name="Dark List" w:semiHidden="0" w:uiPriority="70" w:unhideWhenUsed="0"/>
-    <w:lsdException w:name="Colorful Shading" w:semiHidden="0" w:uiPriority="71" w:unhideWhenUsed="0"/>
-    <w:lsdException w:name="Colorful List" w:semiHidden="0" w:uiPriority="72" w:unhideWhenUsed="0"/>
-    <w:lsdException w:name="Colorful Grid" w:semiHidden="0" w:uiPriority="73" w:unhideWhenUsed="0"/>
-    <w:lsdException w:name="Light Shading Accent 1" w:semiHidden="0" w:uiPriority="60" w:unhideWhenUsed="0"/>
-    <w:lsdException w:name="Light List Accent 1" w:semiHidden="0" w:uiPriority="61" w:unhideWhenUsed="0"/>
-    <w:lsdException w:name="Light Grid Accent 1" w:semiHidden="0" w:uiPriority="62" w:unhideWhenUsed="0"/>
-    <w:lsdException w:name="Medium Shading 1 Accent 1" w:semiHidden="0" w:uiPriority="63" w:unhideWhenUsed="0"/>
-    <w:lsdException w:name="Medium Shading 2 Accent 1" w:semiHidden="0" w:uiPriority="64" w:unhideWhenUsed="0"/>
-    <w:lsdException w:name="Medium List 1 Accent 1" w:semiHidden="0" w:uiPriority="65" w:unhideWhenUsed="0"/>
-    <w:lsdException w:name="Revision" w:unhideWhenUsed="0"/>
-    <w:lsdException w:name="List Paragraph" w:semiHidden="0" w:uiPriority="34" w:unhideWhenUsed="0" w:qFormat="1"/>
-    <w:lsdException w:name="Quote" w:semiHidden="0" w:uiPriority="29" w:unhideWhenUsed="0" w:qFormat="1"/>
-    <w:lsdException w:name="Intense Quote" w:semiHidden="0" w:uiPriority="30" w:unhideWhenUsed="0" w:qFormat="1"/>
-    <w:lsdException w:name="Medium List 2 Accent 1" w:semiHidden="0" w:uiPriority="66" w:unhideWhenUsed="0"/>
-    <w:lsdException w:name="Medium Grid 1 Accent 1" w:semiHidden="0" w:uiPriority="67" w:unhideWhenUsed="0"/>
-    <w:lsdException w:name="Medium Grid 2 Accent 1" w:semiHidden="0" w:uiPriority="68" w:unhideWhenUsed="0"/>
-    <w:lsdException w:name="Medium Grid 3 Accent 1" w:semiHidden="0" w:uiPriority="69" w:unhideWhenUsed="0"/>
-    <w:lsdException w:name="Dark List Accent 1" w:semiHidden="0" w:uiPriority="70" w:unhideWhenUsed="0"/>
-    <w:lsdException w:name="Colorful Shading Accent 1" w:semiHidden="0" w:uiPriority="71" w:unhideWhenUsed="0"/>
-    <w:lsdException w:name="Colorful List Accent 1" w:semiHidden="0" w:uiPriority="72" w:unhideWhenUsed="0"/>
-    <w:lsdException w:name="Colorful Grid Accent 1" w:semiHidden="0" w:uiPriority="73" w:unhideWhenUsed="0"/>
-    <w:lsdException w:name="Light Shading Accent 2" w:semiHidden="0" w:uiPriority="60" w:unhideWhenUsed="0"/>
-    <w:lsdException w:name="Light List Accent 2" w:semiHidden="0" w:uiPriority="61" w:unhideWhenUsed="0"/>
-    <w:lsdException w:name="Light Grid Accent 2" w:semiHidden="0" w:uiPriority="62" w:unhideWhenUsed="0"/>
-    <w:lsdException w:name="Medium Shading 1 Accent 2" w:semiHidden="0" w:uiPriority="63" w:unhideWhenUsed="0"/>
-    <w:lsdException w:name="Medium Shading 2 Accent 2" w:semiHidden="0" w:uiPriority="64" w:unhideWhenUsed="0"/>
-    <w:lsdException w:name="Medium List 1 Accent 2" w:semiHidden="0" w:uiPriority="65" w:unhideWhenUsed="0"/>
-    <w:lsdException w:name="Medium List 2 Accent 2" w:semiHidden="0" w:uiPriority="66" w:unhideWhenUsed="0"/>
-    <w:lsdException w:name="Medium Grid 1 Accent 2" w:semiHidden="0" w:uiPriority="67" w:unhideWhenUsed="0"/>
-    <w:lsdException w:name="Medium Grid 2 Accent 2" w:semiHidden="0" w:uiPriority="68" w:unhideWhenUsed="0"/>
-    <w:lsdException w:name="Medium Grid 3 Accent 2" w:semiHidden="0" w:uiPriority="69" w:unhideWhenUsed="0"/>
-    <w:lsdException w:name="Dark List Accent 2" w:semiHidden="0" w:uiPriority="70" w:unhideWhenUsed="0"/>
-    <w:lsdException w:name="Colorful Shading Accent 2" w:semiHidden="0" w:uiPriority="71" w:unhideWhenUsed="0"/>
-    <w:lsdException w:name="Colorful List Accent 2" w:semiHidden="0" w:uiPriority="72" w:unhideWhenUsed="0"/>
-    <w:lsdException w:name="Colorful Grid Accent 2" w:semiHidden="0" w:uiPriority="73" w:unhideWhenUsed="0"/>
-    <w:lsdException w:name="Light Shading Accent 3" w:semiHidden="0" w:uiPriority="60" w:unhideWhenUsed="0"/>
-    <w:lsdException w:name="Light List Accent 3" w:semiHidden="0" w:uiPriority="61" w:unhideWhenUsed="0"/>
-    <w:lsdException w:name="Light Grid Accent 3" w:semiHidden="0" w:uiPriority="62" w:unhideWhenUsed="0"/>
-    <w:lsdException w:name="Medium Shading 1 Accent 3" w:semiHidden="0" w:uiPriority="63" w:unhideWhenUsed="0"/>
-    <w:lsdException w:name="Medium Shading 2 Accent 3" w:semiHidden="0" w:uiPriority="64" w:unhideWhenUsed="0"/>
-    <w:lsdException w:name="Medium List 1 Accent 3" w:semiHidden="0" w:uiPriority="65" w:unhideWhenUsed="0"/>
-    <w:lsdException w:name="Medium List 2 Accent 3" w:semiHidden="0" w:uiPriority="66" w:unhideWhenUsed="0"/>
-    <w:lsdException w:name="Medium Grid 1 Accent 3" w:semiHidden="0" w:uiPriority="67" w:unhideWhenUsed="0"/>
-    <w:lsdException w:name="Medium Grid 2 Accent 3" w:semiHidden="0" w:uiPriority="68" w:unhideWhenUsed="0"/>
-    <w:lsdException w:name="Medium Grid 3 Accent 3" w:semiHidden="0" w:uiPriority="69" w:unhideWhenUsed="0"/>
-    <w:lsdException w:name="Dark List Accent 3" w:semiHidden="0" w:uiPriority="70" w:unhideWhenUsed="0"/>
-    <w:lsdException w:name="Colorful Shading Accent 3" w:semiHidden="0" w:uiPriority="71" w:unhideWhenUsed="0"/>
-    <w:lsdException w:name="Colorful List Accent 3" w:semiHidden="0" w:uiPriority="72" w:unhideWhenUsed="0"/>
-    <w:lsdException w:name="Colorful Grid Accent 3" w:semiHidden="0" w:uiPriority="73" w:unhideWhenUsed="0"/>
-    <w:lsdException w:name="Light Shading Accent 4" w:semiHidden="0" w:uiPriority="60" w:unhideWhenUsed="0"/>
-    <w:lsdException w:name="Light List Accent 4" w:semiHidden="0" w:uiPriority="61" w:unhideWhenUsed="0"/>
-    <w:lsdException w:name="Light Grid Accent 4" w:semiHidden="0" w:uiPriority="62" w:unhideWhenUsed="0"/>
-    <w:lsdException w:name="Medium Shading 1 Accent 4" w:semiHidden="0" w:uiPriority="63" w:unhideWhenUsed="0"/>
-    <w:lsdException w:name="Medium Shading 2 Accent 4" w:semiHidden="0" w:uiPriority="64" w:unhideWhenUsed="0"/>
-    <w:lsdException w:name="Medium List 1 Accent 4" w:semiHidden="0" w:uiPriority="65" w:unhideWhenUsed="0"/>
-    <w:lsdException w:name="Medium List 2 Accent 4" w:semiHidden="0" w:uiPriority="66" w:unhideWhenUsed="0"/>
-    <w:lsdException w:name="Medium Grid 1 Accent 4" w:semiHidden="0" w:uiPriority="67" w:unhideWhenUsed="0"/>
-    <w:lsdException w:name="Medium Grid 2 Accent 4" w:semiHidden="0" w:uiPriority="68" w:unhideWhenUsed="0"/>
-    <w:lsdException w:name="Medium Grid 3 Accent 4" w:semiHidden="0" w:uiPriority="69" w:unhideWhenUsed="0"/>
-    <w:lsdException w:name="Dark List Accent 4" w:semiHidden="0" w:uiPriority="70" w:unhideWhenUsed="0"/>
-    <w:lsdException w:name="Colorful Shading Accent 4" w:semiHidden="0" w:uiPriority="71" w:unhideWhenUsed="0"/>
-    <w:lsdException w:name="Colorful List Accent 4" w:semiHidden="0" w:uiPriority="72" w:unhideWhenUsed="0"/>
-    <w:lsdException w:name="Colorful Grid Accent 4" w:semiHidden="0" w:uiPriority="73" w:unhideWhenUsed="0"/>
-    <w:lsdException w:name="Light Shading Accent 5" w:semiHidden="0" w:uiPriority="60" w:unhideWhenUsed="0"/>
-    <w:lsdException w:name="Light List Accent 5" w:semiHidden="0" w:uiPriority="61" w:unhideWhenUsed="0"/>
-    <w:lsdException w:name="Light Grid Accent 5" w:semiHidden="0" w:uiPriority="62" w:unhideWhenUsed="0"/>
-    <w:lsdException w:name="Medium Shading 1 Accent 5" w:semiHidden="0" w:uiPriority="63" w:unhideWhenUsed="0"/>
-    <w:lsdException w:name="Medium Shading 2 Accent 5" w:semiHidden="0" w:uiPriority="64" w:unhideWhenUsed="0"/>
-    <w:lsdException w:name="Medium List 1 Accent 5" w:semiHidden="0" w:uiPriority="65" w:unhideWhenUsed="0"/>
-    <w:lsdException w:name="Medium List 2 Accent 5" w:semiHidden="0" w:uiPriority="66" w:unhideWhenUsed="0"/>
-    <w:lsdException w:name="Medium Grid 1 Accent 5" w:semiHidden="0" w:uiPriority="67" w:unhideWhenUsed="0"/>
-    <w:lsdException w:name="Medium Grid 2 Accent 5" w:semiHidden="0" w:uiPriority="68" w:unhideWhenUsed="0"/>
-    <w:lsdException w:name="Medium Grid 3 Accent 5" w:semiHidden="0" w:uiPriority="69" w:unhideWhenUsed="0"/>
-    <w:lsdException w:name="Dark List Accent 5" w:semiHidden="0" w:uiPriority="70" w:unhideWhenUsed="0"/>
-    <w:lsdException w:name="Colorful Shading Accent 5" w:semiHidden="0" w:uiPriority="71" w:unhideWhenUsed="0"/>
-    <w:lsdException w:name="Colorful List Accent 5" w:semiHidden="0" w:uiPriority="72" w:unhideWhenUsed="0"/>
-    <w:lsdException w:name="Colorful Grid Accent 5" w:semiHidden="0" w:uiPriority="73" w:unhideWhenUsed="0"/>
-    <w:lsdException w:name="Light Shading Accent 6" w:semiHidden="0" w:uiPriority="60" w:unhideWhenUsed="0"/>
-    <w:lsdException w:name="Light List Accent 6" w:semiHidden="0" w:uiPriority="61" w:unhideWhenUsed="0"/>
-    <w:lsdException w:name="Light Grid Accent 6" w:semiHidden="0" w:uiPriority="62" w:unhideWhenUsed="0"/>
-    <w:lsdException w:name="Medium Shading 1 Accent 6" w:semiHidden="0" w:uiPriority="63" w:unhideWhenUsed="0"/>
-    <w:lsdException w:name="Medium Shading 2 Accent 6" w:semiHidden="0" w:uiPriority="64" w:unhideWhenUsed="0"/>
-    <w:lsdException w:name="Medium List 1 Accent 6" w:semiHidden="0" w:uiPriority="65" w:unhideWhenUsed="0"/>
-    <w:lsdException w:name="Medium List 2 Accent 6" w:semiHidden="0" w:uiPriority="66" w:unhideWhenUsed="0"/>
-    <w:lsdException w:name="Medium Grid 1 Accent 6" w:semiHidden="0" w:uiPriority="67" w:unhideWhenUsed="0"/>
-    <w:lsdException w:name="Medium Grid 2 Accent 6" w:semiHidden="0" w:uiPriority="68" w:unhideWhenUsed="0"/>
-    <w:lsdException w:name="Medium Grid 3 Accent 6" w:semiHidden="0" w:uiPriority="69" w:unhideWhenUsed="0"/>
-    <w:lsdException w:name="Dark List Accent 6" w:semiHidden="0" w:uiPriority="70" w:unhideWhenUsed="0"/>
-    <w:lsdException w:name="Colorful Shading Accent 6" w:semiHidden="0" w:uiPriority="71" w:unhideWhenUsed="0"/>
-    <w:lsdException w:name="Colorful List Accent 6" w:semiHidden="0" w:uiPriority="72" w:unhideWhenUsed="0"/>
-    <w:lsdException w:name="Colorful Grid Accent 6" w:semiHidden="0" w:uiPriority="73" w:unhideWhenUsed="0"/>
-    <w:lsdException w:name="Subtle Emphasis" w:semiHidden="0" w:uiPriority="19" w:unhideWhenUsed="0" w:qFormat="1"/>
-    <w:lsdException w:name="Intense Emphasis" w:semiHidden="0" w:uiPriority="21" w:unhideWhenUsed="0" w:qFormat="1"/>
-    <w:lsdException w:name="Subtle Reference" w:semiHidden="0" w:uiPriority="31" w:unhideWhenUsed="0" w:qFormat="1"/>
-    <w:lsdException w:name="Intense Reference" w:semiHidden="0" w:uiPriority="32" w:unhideWhenUsed="0" w:qFormat="1"/>
-    <w:lsdException w:name="Book Title" w:semiHidden="0" w:uiPriority="33" w:unhideWhenUsed="0" w:qFormat="1"/>
-    <w:lsdException w:name="Bibliography" w:uiPriority="37"/>
-    <w:lsdException w:name="TOC Heading" w:uiPriority="39" w:qFormat="1"/>
-  </w:latentStyles>
-  <w:style w:type="paragraph" w:default="1" w:styleId="Normal">
-    <w:name w:val="Normal"/>
-    <w:qFormat/>
-  </w:style>
-  <w:style w:type="character" w:default="1" w:styleId="DefaultParagraphFont">
-    <w:name w:val="Default Paragraph Font"/>
-    <w:uiPriority w:val="1"/>
-    <w:semiHidden/>
-    <w:unhideWhenUsed/>
-  </w:style>
-  <w:style w:type="table" w:default="1" w:styleId="TableNormal">
-    <w:name w:val="Normal Table"/>
-    <w:uiPriority w:val="99"/>
-    <w:semiHidden/>
-    <w:unhideWhenUsed/>
-    <w:tblPr>
-      <w:tblInd w:w="0" w:type="dxa"/>
-      <w:tblCellMar>
-        <w:top w:w="0" w:type="dxa"/>
-        <w:left w:w="108" w:type="dxa"/>
-        <w:bottom w:w="0" w:type="dxa"/>
-        <w:right w:w="108" w:type="dxa"/>
-      </w:tblCellMar>
-    </w:tblPr>
-  </w:style>
-  <w:style w:type="numbering" w:default="1" w:styleId="NoList">
-    <w:name w:val="No List"/>
-    <w:uiPriority w:val="99"/>
-    <w:semiHidden/>
-    <w:unhideWhenUsed/>
-  </w:style>
-  <w:style w:type="paragraph" w:styleId="ListParagraph">
-    <w:name w:val="List Paragraph"/>
-    <w:basedOn w:val="Normal"/>
-    <w:uiPriority w:val="34"/>
-    <w:qFormat/>
-    <w:rsid w:val="003C7A28"/>
-    <w:pPr>
-      <w:ind w:left="720"/>
-      <w:contextualSpacing/>
-    </w:pPr>
-  </w:style>
-  <w:style w:type="table" w:styleId="TableGrid">
-    <w:name w:val="Table Grid"/>
-    <w:basedOn w:val="TableNormal"/>
-    <w:uiPriority w:val="59"/>
-    <w:rsid w:val="00021624"/>
-    <w:pPr>
-      <w:spacing w:after="0" w:line="240" w:lineRule="auto"/>
-    </w:pPr>
-    <w:tblPr>
-      <w:tblInd w:w="0" w:type="dxa"/>
-      <w:tblBorders>
-        <w:top w:val="single" w:sz="4" w:space="0" w:color="auto"/>
-        <w:left w:val="single" w:sz="4" w:space="0" w:color="auto"/>
-        <w:bottom w:val="single" w:sz="4" w:space="0" w:color="auto"/>
-        <w:right w:val="single" w:sz="4" w:space="0" w:color="auto"/>
-        <w:insideH w:val="single" w:sz="4" w:space="0" w:color="auto"/>
-        <w:insideV w:val="single" w:sz="4" w:space="0" w:color="auto"/>
-      </w:tblBorders>
-      <w:tblCellMar>
-        <w:top w:w="0" w:type="dxa"/>
-        <w:left w:w="108" w:type="dxa"/>
-        <w:bottom w:w="0" w:type="dxa"/>
-        <w:right w:w="108" w:type="dxa"/>
-      </w:tblCellMar>
     </w:tblPr>
   </w:style>
 </w:styles>
@@ -2796,7 +2818,7 @@
 </file>
 
 <file path=customXml/itemProps1.xml><?xml version="1.0" encoding="utf-8"?>
-<ds:datastoreItem xmlns:ds="http://schemas.openxmlformats.org/officeDocument/2006/customXml" ds:itemID="{910A43C9-7449-4432-B392-B97FF40C723D}">
+<ds:datastoreItem xmlns:ds="http://schemas.openxmlformats.org/officeDocument/2006/customXml" ds:itemID="{5C924A59-EF10-4922-8A18-B92853B22CB3}">
   <ds:schemaRefs>
     <ds:schemaRef ds:uri="http://schemas.openxmlformats.org/officeDocument/2006/bibliography"/>
   </ds:schemaRefs>

</xml_diff>

<commit_message>
11th commit of Docker Project
Java, Jenkins, Jira, MySQL, Nexus are now working
Now working on zabbix

ToDo: update gitignore, postfix, urbancode deploy, zabbix

Signed-off-by: jcqac <johnny.che@qa.com>
</commit_message>
<xml_diff>
--- a/Docker Project.docx
+++ b/Docker Project.docx
@@ -141,7 +141,7 @@
     <w:tbl>
       <w:tblPr>
         <w:tblStyle w:val="TableGrid"/>
-        <w:tblW w:w="8082" w:type="dxa"/>
+        <w:tblW w:w="9976" w:type="dxa"/>
         <w:tblLook w:val="04A0" w:firstRow="1" w:lastRow="0" w:firstColumn="1" w:lastColumn="0" w:noHBand="0" w:noVBand="1"/>
       </w:tblPr>
       <w:tblGrid>
@@ -152,6 +152,8 @@
         <w:gridCol w:w="947"/>
         <w:gridCol w:w="947"/>
         <w:gridCol w:w="947"/>
+        <w:gridCol w:w="947"/>
+        <w:gridCol w:w="947"/>
       </w:tblGrid>
       <w:tr>
         <w:tc>
@@ -258,6 +260,42 @@
               <w:rPr>
                 <w:b/>
               </w:rPr>
+              <w:t>Apache</w:t>
+            </w:r>
+          </w:p>
+        </w:tc>
+        <w:tc>
+          <w:tcPr>
+            <w:tcW w:w="947" w:type="dxa"/>
+          </w:tcPr>
+          <w:p>
+            <w:pPr>
+              <w:rPr>
+                <w:b/>
+              </w:rPr>
+            </w:pPr>
+            <w:r>
+              <w:rPr>
+                <w:b/>
+              </w:rPr>
+              <w:t>PHP</w:t>
+            </w:r>
+          </w:p>
+        </w:tc>
+        <w:tc>
+          <w:tcPr>
+            <w:tcW w:w="947" w:type="dxa"/>
+          </w:tcPr>
+          <w:p>
+            <w:pPr>
+              <w:rPr>
+                <w:b/>
+              </w:rPr>
+            </w:pPr>
+            <w:r>
+              <w:rPr>
+                <w:b/>
+              </w:rPr>
               <w:t>RHEL 7</w:t>
             </w:r>
           </w:p>
@@ -366,6 +404,26 @@
             <w:pPr>
               <w:jc w:val="center"/>
             </w:pPr>
+          </w:p>
+        </w:tc>
+        <w:tc>
+          <w:tcPr>
+            <w:tcW w:w="947" w:type="dxa"/>
+          </w:tcPr>
+          <w:p>
+            <w:pPr>
+              <w:jc w:val="center"/>
+            </w:pPr>
+          </w:p>
+        </w:tc>
+        <w:tc>
+          <w:tcPr>
+            <w:tcW w:w="947" w:type="dxa"/>
+          </w:tcPr>
+          <w:p>
+            <w:pPr>
+              <w:jc w:val="center"/>
+            </w:pPr>
             <w:r>
               <w:t>O</w:t>
             </w:r>
@@ -457,6 +515,26 @@
             </w:pPr>
           </w:p>
         </w:tc>
+        <w:tc>
+          <w:tcPr>
+            <w:tcW w:w="947" w:type="dxa"/>
+          </w:tcPr>
+          <w:p>
+            <w:pPr>
+              <w:jc w:val="center"/>
+            </w:pPr>
+          </w:p>
+        </w:tc>
+        <w:tc>
+          <w:tcPr>
+            <w:tcW w:w="947" w:type="dxa"/>
+          </w:tcPr>
+          <w:p>
+            <w:pPr>
+              <w:jc w:val="center"/>
+            </w:pPr>
+          </w:p>
+        </w:tc>
       </w:tr>
       <w:tr>
         <w:tc>
@@ -541,6 +619,26 @@
             <w:pPr>
               <w:jc w:val="center"/>
             </w:pPr>
+          </w:p>
+        </w:tc>
+        <w:tc>
+          <w:tcPr>
+            <w:tcW w:w="947" w:type="dxa"/>
+          </w:tcPr>
+          <w:p>
+            <w:pPr>
+              <w:jc w:val="center"/>
+            </w:pPr>
+          </w:p>
+        </w:tc>
+        <w:tc>
+          <w:tcPr>
+            <w:tcW w:w="947" w:type="dxa"/>
+          </w:tcPr>
+          <w:p>
+            <w:pPr>
+              <w:jc w:val="center"/>
+            </w:pPr>
             <w:r>
               <w:t>O</w:t>
             </w:r>
@@ -627,6 +725,26 @@
             <w:pPr>
               <w:jc w:val="center"/>
             </w:pPr>
+          </w:p>
+        </w:tc>
+        <w:tc>
+          <w:tcPr>
+            <w:tcW w:w="947" w:type="dxa"/>
+          </w:tcPr>
+          <w:p>
+            <w:pPr>
+              <w:jc w:val="center"/>
+            </w:pPr>
+          </w:p>
+        </w:tc>
+        <w:tc>
+          <w:tcPr>
+            <w:tcW w:w="947" w:type="dxa"/>
+          </w:tcPr>
+          <w:p>
+            <w:pPr>
+              <w:jc w:val="center"/>
+            </w:pPr>
             <w:r>
               <w:t>O</w:t>
             </w:r>
@@ -652,24 +770,6 @@
               <w:t>Zabbix</w:t>
             </w:r>
             <w:proofErr w:type="spellEnd"/>
-            <w:r>
-              <w:rPr>
-                <w:b/>
-              </w:rPr>
-              <w:t xml:space="preserve"> (needs </w:t>
-            </w:r>
-            <w:r>
-              <w:rPr>
-                <w:b/>
-              </w:rPr>
-              <w:t>LAMP</w:t>
-            </w:r>
-            <w:r>
-              <w:rPr>
-                <w:b/>
-              </w:rPr>
-              <w:t>)</w:t>
-            </w:r>
           </w:p>
         </w:tc>
         <w:tc>
@@ -700,6 +800,32 @@
             <w:pPr>
               <w:jc w:val="center"/>
             </w:pPr>
+          </w:p>
+        </w:tc>
+        <w:tc>
+          <w:tcPr>
+            <w:tcW w:w="947" w:type="dxa"/>
+          </w:tcPr>
+          <w:p>
+            <w:pPr>
+              <w:jc w:val="center"/>
+            </w:pPr>
+            <w:r>
+              <w:t>X</w:t>
+            </w:r>
+          </w:p>
+        </w:tc>
+        <w:tc>
+          <w:tcPr>
+            <w:tcW w:w="947" w:type="dxa"/>
+          </w:tcPr>
+          <w:p>
+            <w:pPr>
+              <w:jc w:val="center"/>
+            </w:pPr>
+            <w:r>
+              <w:t>X</w:t>
+            </w:r>
           </w:p>
         </w:tc>
         <w:tc>
@@ -821,6 +947,26 @@
             <w:pPr>
               <w:jc w:val="center"/>
             </w:pPr>
+          </w:p>
+        </w:tc>
+        <w:tc>
+          <w:tcPr>
+            <w:tcW w:w="947" w:type="dxa"/>
+          </w:tcPr>
+          <w:p>
+            <w:pPr>
+              <w:jc w:val="center"/>
+            </w:pPr>
+          </w:p>
+        </w:tc>
+        <w:tc>
+          <w:tcPr>
+            <w:tcW w:w="947" w:type="dxa"/>
+          </w:tcPr>
+          <w:p>
+            <w:pPr>
+              <w:jc w:val="center"/>
+            </w:pPr>
             <w:r>
               <w:t>O</w:t>
             </w:r>
@@ -904,6 +1050,26 @@
             <w:pPr>
               <w:jc w:val="center"/>
             </w:pPr>
+          </w:p>
+        </w:tc>
+        <w:tc>
+          <w:tcPr>
+            <w:tcW w:w="947" w:type="dxa"/>
+          </w:tcPr>
+          <w:p>
+            <w:pPr>
+              <w:jc w:val="center"/>
+            </w:pPr>
+          </w:p>
+        </w:tc>
+        <w:tc>
+          <w:tcPr>
+            <w:tcW w:w="947" w:type="dxa"/>
+          </w:tcPr>
+          <w:p>
+            <w:pPr>
+              <w:jc w:val="center"/>
+            </w:pPr>
             <w:r>
               <w:t>-</w:t>
             </w:r>
@@ -985,6 +1151,26 @@
             <w:pPr>
               <w:jc w:val="center"/>
             </w:pPr>
+          </w:p>
+        </w:tc>
+        <w:tc>
+          <w:tcPr>
+            <w:tcW w:w="947" w:type="dxa"/>
+          </w:tcPr>
+          <w:p>
+            <w:pPr>
+              <w:jc w:val="center"/>
+            </w:pPr>
+          </w:p>
+        </w:tc>
+        <w:tc>
+          <w:tcPr>
+            <w:tcW w:w="947" w:type="dxa"/>
+          </w:tcPr>
+          <w:p>
+            <w:pPr>
+              <w:jc w:val="center"/>
+            </w:pPr>
             <w:r>
               <w:t>X</w:t>
             </w:r>
@@ -1046,6 +1232,26 @@
         <w:tc>
           <w:tcPr>
             <w:tcW w:w="850" w:type="dxa"/>
+          </w:tcPr>
+          <w:p>
+            <w:pPr>
+              <w:jc w:val="center"/>
+            </w:pPr>
+          </w:p>
+        </w:tc>
+        <w:tc>
+          <w:tcPr>
+            <w:tcW w:w="947" w:type="dxa"/>
+          </w:tcPr>
+          <w:p>
+            <w:pPr>
+              <w:jc w:val="center"/>
+            </w:pPr>
+          </w:p>
+        </w:tc>
+        <w:tc>
+          <w:tcPr>
+            <w:tcW w:w="947" w:type="dxa"/>
           </w:tcPr>
           <w:p>
             <w:pPr>
@@ -1103,8 +1309,6 @@
         <w:tab/>
         <w:t>- = Not Applicable</w:t>
       </w:r>
-      <w:bookmarkStart w:id="0" w:name="_GoBack"/>
-      <w:bookmarkEnd w:id="0"/>
       <w:r>
         <w:br/>
       </w:r>
@@ -1291,7 +1495,19 @@
               <w:rPr>
                 <w:b/>
               </w:rPr>
-              <w:t>MySQL (Standalone Container)</w:t>
+              <w:t>MySQL (</w:t>
+            </w:r>
+            <w:r>
+              <w:rPr>
+                <w:b/>
+              </w:rPr>
+              <w:t>For Jira</w:t>
+            </w:r>
+            <w:r>
+              <w:rPr>
+                <w:b/>
+              </w:rPr>
+              <w:t>)</w:t>
             </w:r>
           </w:p>
         </w:tc>
@@ -1479,6 +1695,12 @@
               <w:t>Zabbix</w:t>
             </w:r>
             <w:proofErr w:type="spellEnd"/>
+            <w:r>
+              <w:rPr>
+                <w:b/>
+              </w:rPr>
+              <w:t xml:space="preserve"> + MySQL</w:t>
+            </w:r>
           </w:p>
         </w:tc>
         <w:tc>
@@ -1707,7 +1929,10 @@
         <w:br w:type="page"/>
       </w:r>
     </w:p>
-    <w:p/>
+    <w:p>
+      <w:bookmarkStart w:id="0" w:name="_GoBack"/>
+      <w:bookmarkEnd w:id="0"/>
+    </w:p>
     <w:sectPr>
       <w:pgSz w:w="11906" w:h="16838"/>
       <w:pgMar w:top="720" w:right="720" w:bottom="720" w:left="720" w:header="708" w:footer="708" w:gutter="0"/>
@@ -2243,7 +2468,7 @@
     <w:lsdException w:name="Table Web 2" w:semiHidden="1" w:unhideWhenUsed="1"/>
     <w:lsdException w:name="Table Web 3" w:semiHidden="1" w:unhideWhenUsed="1"/>
     <w:lsdException w:name="Balloon Text" w:semiHidden="1" w:unhideWhenUsed="1"/>
-    <w:lsdException w:name="Table Grid" w:semiHidden="1" w:uiPriority="59" w:unhideWhenUsed="1"/>
+    <w:lsdException w:name="Table Grid" w:uiPriority="59"/>
     <w:lsdException w:name="Table Theme" w:semiHidden="1" w:unhideWhenUsed="1"/>
     <w:lsdException w:name="Placeholder Text" w:semiHidden="1"/>
     <w:lsdException w:name="No Spacing" w:uiPriority="1" w:qFormat="1"/>
@@ -2818,7 +3043,7 @@
 </file>
 
 <file path=customXml/itemProps1.xml><?xml version="1.0" encoding="utf-8"?>
-<ds:datastoreItem xmlns:ds="http://schemas.openxmlformats.org/officeDocument/2006/customXml" ds:itemID="{5C924A59-EF10-4922-8A18-B92853B22CB3}">
+<ds:datastoreItem xmlns:ds="http://schemas.openxmlformats.org/officeDocument/2006/customXml" ds:itemID="{BD03A066-9348-4C69-BC7B-A2E9399DDF8A}">
   <ds:schemaRefs>
     <ds:schemaRef ds:uri="http://schemas.openxmlformats.org/officeDocument/2006/bibliography"/>
   </ds:schemaRefs>

</xml_diff>

<commit_message>
20th commit of Docker Project
Java, Jenkins, Jira, MySQL, Nexus, Postfix, Zabbix are now working

ToDo: update gitignore, urbancode deploy

Signed-off-by: jcqac <johnny.che@qa.com>
</commit_message>
<xml_diff>
--- a/Docker Project.docx
+++ b/Docker Project.docx
@@ -296,7 +296,7 @@
               <w:rPr>
                 <w:b/>
               </w:rPr>
-              <w:t>RHEL 7</w:t>
+              <w:t>CENTOS</w:t>
             </w:r>
           </w:p>
         </w:tc>
@@ -445,7 +445,7 @@
               <w:rPr>
                 <w:b/>
               </w:rPr>
-              <w:t>Maven</w:t>
+              <w:t>Jira</w:t>
             </w:r>
           </w:p>
         </w:tc>
@@ -480,59 +480,62 @@
             <w:pPr>
               <w:jc w:val="center"/>
             </w:pPr>
-            <w:r>
-              <w:t>-</w:t>
-            </w:r>
-          </w:p>
-        </w:tc>
-        <w:tc>
-          <w:tcPr>
-            <w:tcW w:w="947" w:type="dxa"/>
-          </w:tcPr>
-          <w:p>
-            <w:pPr>
-              <w:jc w:val="center"/>
-            </w:pPr>
-          </w:p>
-        </w:tc>
-        <w:tc>
-          <w:tcPr>
-            <w:tcW w:w="947" w:type="dxa"/>
-          </w:tcPr>
-          <w:p>
-            <w:pPr>
-              <w:jc w:val="center"/>
-            </w:pPr>
-          </w:p>
-        </w:tc>
-        <w:tc>
-          <w:tcPr>
-            <w:tcW w:w="947" w:type="dxa"/>
-          </w:tcPr>
-          <w:p>
-            <w:pPr>
-              <w:jc w:val="center"/>
-            </w:pPr>
-          </w:p>
-        </w:tc>
-        <w:tc>
-          <w:tcPr>
-            <w:tcW w:w="947" w:type="dxa"/>
-          </w:tcPr>
-          <w:p>
-            <w:pPr>
-              <w:jc w:val="center"/>
-            </w:pPr>
-          </w:p>
-        </w:tc>
-        <w:tc>
-          <w:tcPr>
-            <w:tcW w:w="947" w:type="dxa"/>
-          </w:tcPr>
-          <w:p>
-            <w:pPr>
-              <w:jc w:val="center"/>
-            </w:pPr>
+          </w:p>
+        </w:tc>
+        <w:tc>
+          <w:tcPr>
+            <w:tcW w:w="947" w:type="dxa"/>
+          </w:tcPr>
+          <w:p>
+            <w:pPr>
+              <w:jc w:val="center"/>
+            </w:pPr>
+            <w:r>
+              <w:t>X</w:t>
+            </w:r>
+          </w:p>
+        </w:tc>
+        <w:tc>
+          <w:tcPr>
+            <w:tcW w:w="947" w:type="dxa"/>
+          </w:tcPr>
+          <w:p>
+            <w:pPr>
+              <w:jc w:val="center"/>
+            </w:pPr>
+          </w:p>
+        </w:tc>
+        <w:tc>
+          <w:tcPr>
+            <w:tcW w:w="947" w:type="dxa"/>
+          </w:tcPr>
+          <w:p>
+            <w:pPr>
+              <w:jc w:val="center"/>
+            </w:pPr>
+          </w:p>
+        </w:tc>
+        <w:tc>
+          <w:tcPr>
+            <w:tcW w:w="947" w:type="dxa"/>
+          </w:tcPr>
+          <w:p>
+            <w:pPr>
+              <w:jc w:val="center"/>
+            </w:pPr>
+          </w:p>
+        </w:tc>
+        <w:tc>
+          <w:tcPr>
+            <w:tcW w:w="947" w:type="dxa"/>
+          </w:tcPr>
+          <w:p>
+            <w:pPr>
+              <w:jc w:val="center"/>
+            </w:pPr>
+            <w:r>
+              <w:t>O</w:t>
+            </w:r>
           </w:p>
         </w:tc>
       </w:tr>
@@ -551,7 +554,7 @@
               <w:rPr>
                 <w:b/>
               </w:rPr>
-              <w:t>Jira</w:t>
+              <w:t>Nexus</w:t>
             </w:r>
           </w:p>
         </w:tc>
@@ -596,9 +599,6 @@
             <w:pPr>
               <w:jc w:val="center"/>
             </w:pPr>
-            <w:r>
-              <w:t>X</w:t>
-            </w:r>
           </w:p>
         </w:tc>
         <w:tc>
@@ -660,7 +660,7 @@
               <w:rPr>
                 <w:b/>
               </w:rPr>
-              <w:t>Nexus</w:t>
+              <w:t>Postfix</w:t>
             </w:r>
           </w:p>
         </w:tc>
@@ -672,9 +672,6 @@
             <w:pPr>
               <w:jc w:val="center"/>
             </w:pPr>
-            <w:r>
-              <w:t>X</w:t>
-            </w:r>
           </w:p>
         </w:tc>
         <w:tc>
@@ -705,48 +702,51 @@
             <w:pPr>
               <w:jc w:val="center"/>
             </w:pPr>
-          </w:p>
-        </w:tc>
-        <w:tc>
-          <w:tcPr>
-            <w:tcW w:w="947" w:type="dxa"/>
-          </w:tcPr>
-          <w:p>
-            <w:pPr>
-              <w:jc w:val="center"/>
-            </w:pPr>
-          </w:p>
-        </w:tc>
-        <w:tc>
-          <w:tcPr>
-            <w:tcW w:w="947" w:type="dxa"/>
-          </w:tcPr>
-          <w:p>
-            <w:pPr>
-              <w:jc w:val="center"/>
-            </w:pPr>
-          </w:p>
-        </w:tc>
-        <w:tc>
-          <w:tcPr>
-            <w:tcW w:w="947" w:type="dxa"/>
-          </w:tcPr>
-          <w:p>
-            <w:pPr>
-              <w:jc w:val="center"/>
-            </w:pPr>
-          </w:p>
-        </w:tc>
-        <w:tc>
-          <w:tcPr>
-            <w:tcW w:w="947" w:type="dxa"/>
-          </w:tcPr>
-          <w:p>
-            <w:pPr>
-              <w:jc w:val="center"/>
-            </w:pPr>
             <w:r>
               <w:t>O</w:t>
+            </w:r>
+          </w:p>
+        </w:tc>
+        <w:tc>
+          <w:tcPr>
+            <w:tcW w:w="947" w:type="dxa"/>
+          </w:tcPr>
+          <w:p>
+            <w:pPr>
+              <w:jc w:val="center"/>
+            </w:pPr>
+          </w:p>
+        </w:tc>
+        <w:tc>
+          <w:tcPr>
+            <w:tcW w:w="947" w:type="dxa"/>
+          </w:tcPr>
+          <w:p>
+            <w:pPr>
+              <w:jc w:val="center"/>
+            </w:pPr>
+          </w:p>
+        </w:tc>
+        <w:tc>
+          <w:tcPr>
+            <w:tcW w:w="947" w:type="dxa"/>
+          </w:tcPr>
+          <w:p>
+            <w:pPr>
+              <w:jc w:val="center"/>
+            </w:pPr>
+          </w:p>
+        </w:tc>
+        <w:tc>
+          <w:tcPr>
+            <w:tcW w:w="947" w:type="dxa"/>
+          </w:tcPr>
+          <w:p>
+            <w:pPr>
+              <w:jc w:val="center"/>
+            </w:pPr>
+            <w:r>
+              <w:t>-</w:t>
             </w:r>
           </w:p>
         </w:tc>
@@ -762,14 +762,12 @@
                 <w:b/>
               </w:rPr>
             </w:pPr>
-            <w:proofErr w:type="spellStart"/>
-            <w:r>
-              <w:rPr>
-                <w:b/>
-              </w:rPr>
-              <w:t>Zabbix</w:t>
-            </w:r>
-            <w:proofErr w:type="spellEnd"/>
+            <w:r>
+              <w:rPr>
+                <w:b/>
+              </w:rPr>
+              <w:t>Tomcat</w:t>
+            </w:r>
           </w:p>
         </w:tc>
         <w:tc>
@@ -780,6 +778,9 @@
             <w:pPr>
               <w:jc w:val="center"/>
             </w:pPr>
+            <w:r>
+              <w:t>X</w:t>
+            </w:r>
           </w:p>
         </w:tc>
         <w:tc>
@@ -810,35 +811,26 @@
             <w:pPr>
               <w:jc w:val="center"/>
             </w:pPr>
-            <w:r>
-              <w:t>X</w:t>
-            </w:r>
-          </w:p>
-        </w:tc>
-        <w:tc>
-          <w:tcPr>
-            <w:tcW w:w="947" w:type="dxa"/>
-          </w:tcPr>
-          <w:p>
-            <w:pPr>
-              <w:jc w:val="center"/>
-            </w:pPr>
-            <w:r>
-              <w:t>X</w:t>
-            </w:r>
-          </w:p>
-        </w:tc>
-        <w:tc>
-          <w:tcPr>
-            <w:tcW w:w="947" w:type="dxa"/>
-          </w:tcPr>
-          <w:p>
-            <w:pPr>
-              <w:jc w:val="center"/>
-            </w:pPr>
-            <w:r>
-              <w:t>X</w:t>
-            </w:r>
+          </w:p>
+        </w:tc>
+        <w:tc>
+          <w:tcPr>
+            <w:tcW w:w="947" w:type="dxa"/>
+          </w:tcPr>
+          <w:p>
+            <w:pPr>
+              <w:jc w:val="center"/>
+            </w:pPr>
+          </w:p>
+        </w:tc>
+        <w:tc>
+          <w:tcPr>
+            <w:tcW w:w="947" w:type="dxa"/>
+          </w:tcPr>
+          <w:p>
+            <w:pPr>
+              <w:jc w:val="center"/>
+            </w:pPr>
           </w:p>
         </w:tc>
         <w:tc>
@@ -881,9 +873,15 @@
               <w:rPr>
                 <w:b/>
               </w:rPr>
-              <w:t>TomCat</w:t>
+              <w:t>Urbancode</w:t>
             </w:r>
             <w:proofErr w:type="spellEnd"/>
+            <w:r>
+              <w:rPr>
+                <w:b/>
+              </w:rPr>
+              <w:t xml:space="preserve"> Deploy</w:t>
+            </w:r>
           </w:p>
         </w:tc>
         <w:tc>
@@ -894,69 +892,69 @@
             <w:pPr>
               <w:jc w:val="center"/>
             </w:pPr>
+          </w:p>
+        </w:tc>
+        <w:tc>
+          <w:tcPr>
+            <w:tcW w:w="881" w:type="dxa"/>
+          </w:tcPr>
+          <w:p>
+            <w:pPr>
+              <w:jc w:val="center"/>
+            </w:pPr>
+          </w:p>
+        </w:tc>
+        <w:tc>
+          <w:tcPr>
+            <w:tcW w:w="850" w:type="dxa"/>
+          </w:tcPr>
+          <w:p>
+            <w:pPr>
+              <w:jc w:val="center"/>
+            </w:pPr>
+          </w:p>
+        </w:tc>
+        <w:tc>
+          <w:tcPr>
+            <w:tcW w:w="947" w:type="dxa"/>
+          </w:tcPr>
+          <w:p>
+            <w:pPr>
+              <w:jc w:val="center"/>
+            </w:pPr>
+          </w:p>
+        </w:tc>
+        <w:tc>
+          <w:tcPr>
+            <w:tcW w:w="947" w:type="dxa"/>
+          </w:tcPr>
+          <w:p>
+            <w:pPr>
+              <w:jc w:val="center"/>
+            </w:pPr>
+          </w:p>
+        </w:tc>
+        <w:tc>
+          <w:tcPr>
+            <w:tcW w:w="947" w:type="dxa"/>
+          </w:tcPr>
+          <w:p>
+            <w:pPr>
+              <w:jc w:val="center"/>
+            </w:pPr>
+          </w:p>
+        </w:tc>
+        <w:tc>
+          <w:tcPr>
+            <w:tcW w:w="947" w:type="dxa"/>
+          </w:tcPr>
+          <w:p>
+            <w:pPr>
+              <w:jc w:val="center"/>
+            </w:pPr>
             <w:r>
               <w:t>X</w:t>
             </w:r>
-          </w:p>
-        </w:tc>
-        <w:tc>
-          <w:tcPr>
-            <w:tcW w:w="881" w:type="dxa"/>
-          </w:tcPr>
-          <w:p>
-            <w:pPr>
-              <w:jc w:val="center"/>
-            </w:pPr>
-          </w:p>
-        </w:tc>
-        <w:tc>
-          <w:tcPr>
-            <w:tcW w:w="850" w:type="dxa"/>
-          </w:tcPr>
-          <w:p>
-            <w:pPr>
-              <w:jc w:val="center"/>
-            </w:pPr>
-          </w:p>
-        </w:tc>
-        <w:tc>
-          <w:tcPr>
-            <w:tcW w:w="947" w:type="dxa"/>
-          </w:tcPr>
-          <w:p>
-            <w:pPr>
-              <w:jc w:val="center"/>
-            </w:pPr>
-          </w:p>
-        </w:tc>
-        <w:tc>
-          <w:tcPr>
-            <w:tcW w:w="947" w:type="dxa"/>
-          </w:tcPr>
-          <w:p>
-            <w:pPr>
-              <w:jc w:val="center"/>
-            </w:pPr>
-          </w:p>
-        </w:tc>
-        <w:tc>
-          <w:tcPr>
-            <w:tcW w:w="947" w:type="dxa"/>
-          </w:tcPr>
-          <w:p>
-            <w:pPr>
-              <w:jc w:val="center"/>
-            </w:pPr>
-          </w:p>
-        </w:tc>
-        <w:tc>
-          <w:tcPr>
-            <w:tcW w:w="947" w:type="dxa"/>
-          </w:tcPr>
-          <w:p>
-            <w:pPr>
-              <w:jc w:val="center"/>
-            </w:pPr>
           </w:p>
         </w:tc>
         <w:tc>
@@ -984,12 +982,14 @@
                 <w:b/>
               </w:rPr>
             </w:pPr>
-            <w:r>
-              <w:rPr>
-                <w:b/>
-              </w:rPr>
-              <w:t>Postfix</w:t>
-            </w:r>
+            <w:proofErr w:type="spellStart"/>
+            <w:r>
+              <w:rPr>
+                <w:b/>
+              </w:rPr>
+              <w:t>Zabbix</w:t>
+            </w:r>
+            <w:proofErr w:type="spellEnd"/>
           </w:p>
         </w:tc>
         <w:tc>
@@ -1030,48 +1030,57 @@
             <w:pPr>
               <w:jc w:val="center"/>
             </w:pPr>
-          </w:p>
-        </w:tc>
-        <w:tc>
-          <w:tcPr>
-            <w:tcW w:w="947" w:type="dxa"/>
-          </w:tcPr>
-          <w:p>
-            <w:pPr>
-              <w:jc w:val="center"/>
-            </w:pPr>
-          </w:p>
-        </w:tc>
-        <w:tc>
-          <w:tcPr>
-            <w:tcW w:w="947" w:type="dxa"/>
-          </w:tcPr>
-          <w:p>
-            <w:pPr>
-              <w:jc w:val="center"/>
-            </w:pPr>
-          </w:p>
-        </w:tc>
-        <w:tc>
-          <w:tcPr>
-            <w:tcW w:w="947" w:type="dxa"/>
-          </w:tcPr>
-          <w:p>
-            <w:pPr>
-              <w:jc w:val="center"/>
-            </w:pPr>
-          </w:p>
-        </w:tc>
-        <w:tc>
-          <w:tcPr>
-            <w:tcW w:w="947" w:type="dxa"/>
-          </w:tcPr>
-          <w:p>
-            <w:pPr>
-              <w:jc w:val="center"/>
-            </w:pPr>
-            <w:r>
-              <w:t>-</w:t>
+            <w:r>
+              <w:t>X</w:t>
+            </w:r>
+          </w:p>
+        </w:tc>
+        <w:tc>
+          <w:tcPr>
+            <w:tcW w:w="947" w:type="dxa"/>
+          </w:tcPr>
+          <w:p>
+            <w:pPr>
+              <w:jc w:val="center"/>
+            </w:pPr>
+            <w:r>
+              <w:t>X</w:t>
+            </w:r>
+          </w:p>
+        </w:tc>
+        <w:tc>
+          <w:tcPr>
+            <w:tcW w:w="947" w:type="dxa"/>
+          </w:tcPr>
+          <w:p>
+            <w:pPr>
+              <w:jc w:val="center"/>
+            </w:pPr>
+            <w:r>
+              <w:t>X</w:t>
+            </w:r>
+          </w:p>
+        </w:tc>
+        <w:tc>
+          <w:tcPr>
+            <w:tcW w:w="947" w:type="dxa"/>
+          </w:tcPr>
+          <w:p>
+            <w:pPr>
+              <w:jc w:val="center"/>
+            </w:pPr>
+          </w:p>
+        </w:tc>
+        <w:tc>
+          <w:tcPr>
+            <w:tcW w:w="947" w:type="dxa"/>
+          </w:tcPr>
+          <w:p>
+            <w:pPr>
+              <w:jc w:val="center"/>
+            </w:pPr>
+            <w:r>
+              <w:t>O</w:t>
             </w:r>
           </w:p>
         </w:tc>
@@ -1087,19 +1096,11 @@
                 <w:b/>
               </w:rPr>
             </w:pPr>
-            <w:proofErr w:type="spellStart"/>
-            <w:r>
-              <w:rPr>
-                <w:b/>
-              </w:rPr>
-              <w:t>UrbanCode</w:t>
-            </w:r>
-            <w:proofErr w:type="spellEnd"/>
-            <w:r>
-              <w:rPr>
-                <w:b/>
-              </w:rPr>
-              <w:t xml:space="preserve"> Deploy</w:t>
+            <w:r>
+              <w:rPr>
+                <w:b/>
+              </w:rPr>
+              <w:t>Puppet Enterprise</w:t>
             </w:r>
           </w:p>
         </w:tc>
@@ -1187,106 +1188,6 @@
             <w:r>
               <w:t>O</w:t>
             </w:r>
-          </w:p>
-        </w:tc>
-      </w:tr>
-      <w:tr>
-        <w:tc>
-          <w:tcPr>
-            <w:tcW w:w="2050" w:type="dxa"/>
-          </w:tcPr>
-          <w:p>
-            <w:pPr>
-              <w:rPr>
-                <w:b/>
-              </w:rPr>
-            </w:pPr>
-            <w:r>
-              <w:rPr>
-                <w:b/>
-              </w:rPr>
-              <w:t>Puppet Enterprise</w:t>
-            </w:r>
-          </w:p>
-        </w:tc>
-        <w:tc>
-          <w:tcPr>
-            <w:tcW w:w="1460" w:type="dxa"/>
-          </w:tcPr>
-          <w:p>
-            <w:pPr>
-              <w:jc w:val="center"/>
-            </w:pPr>
-          </w:p>
-        </w:tc>
-        <w:tc>
-          <w:tcPr>
-            <w:tcW w:w="881" w:type="dxa"/>
-          </w:tcPr>
-          <w:p>
-            <w:pPr>
-              <w:jc w:val="center"/>
-            </w:pPr>
-          </w:p>
-        </w:tc>
-        <w:tc>
-          <w:tcPr>
-            <w:tcW w:w="850" w:type="dxa"/>
-          </w:tcPr>
-          <w:p>
-            <w:pPr>
-              <w:jc w:val="center"/>
-            </w:pPr>
-          </w:p>
-        </w:tc>
-        <w:tc>
-          <w:tcPr>
-            <w:tcW w:w="947" w:type="dxa"/>
-          </w:tcPr>
-          <w:p>
-            <w:pPr>
-              <w:jc w:val="center"/>
-            </w:pPr>
-          </w:p>
-        </w:tc>
-        <w:tc>
-          <w:tcPr>
-            <w:tcW w:w="947" w:type="dxa"/>
-          </w:tcPr>
-          <w:p>
-            <w:pPr>
-              <w:jc w:val="center"/>
-            </w:pPr>
-          </w:p>
-        </w:tc>
-        <w:tc>
-          <w:tcPr>
-            <w:tcW w:w="947" w:type="dxa"/>
-          </w:tcPr>
-          <w:p>
-            <w:pPr>
-              <w:jc w:val="center"/>
-            </w:pPr>
-          </w:p>
-        </w:tc>
-        <w:tc>
-          <w:tcPr>
-            <w:tcW w:w="947" w:type="dxa"/>
-          </w:tcPr>
-          <w:p>
-            <w:pPr>
-              <w:jc w:val="center"/>
-            </w:pPr>
-          </w:p>
-        </w:tc>
-        <w:tc>
-          <w:tcPr>
-            <w:tcW w:w="947" w:type="dxa"/>
-          </w:tcPr>
-          <w:p>
-            <w:pPr>
-              <w:jc w:val="center"/>
-            </w:pPr>
           </w:p>
         </w:tc>
       </w:tr>
@@ -1495,19 +1396,7 @@
               <w:rPr>
                 <w:b/>
               </w:rPr>
-              <w:t>MySQL (</w:t>
-            </w:r>
-            <w:r>
-              <w:rPr>
-                <w:b/>
-              </w:rPr>
-              <w:t>For Jira</w:t>
-            </w:r>
-            <w:r>
-              <w:rPr>
-                <w:b/>
-              </w:rPr>
-              <w:t>)</w:t>
+              <w:t>MySQL</w:t>
             </w:r>
           </w:p>
         </w:tc>
@@ -1549,12 +1438,6 @@
               </w:rPr>
               <w:t>Jenkins</w:t>
             </w:r>
-            <w:r>
-              <w:rPr>
-                <w:b/>
-              </w:rPr>
-              <w:t xml:space="preserve"> (JDK 7)</w:t>
-            </w:r>
           </w:p>
         </w:tc>
         <w:tc>
@@ -1603,16 +1486,7 @@
           </w:tcPr>
           <w:p>
             <w:r>
-              <w:t>808</w:t>
-            </w:r>
-            <w:r>
-              <w:t>2</w:t>
-            </w:r>
-            <w:r>
-              <w:t>; 800</w:t>
-            </w:r>
-            <w:r>
-              <w:t>7</w:t>
+              <w:t>8080</w:t>
             </w:r>
           </w:p>
         </w:tc>
@@ -1622,16 +1496,7 @@
           </w:tcPr>
           <w:p>
             <w:r>
-              <w:t>8082</w:t>
-            </w:r>
-            <w:r>
-              <w:t>; 80</w:t>
-            </w:r>
-            <w:r>
-              <w:t>0</w:t>
-            </w:r>
-            <w:r>
-              <w:t>7</w:t>
+              <w:t>8081</w:t>
             </w:r>
           </w:p>
         </w:tc>
@@ -1671,7 +1536,7 @@
           </w:tcPr>
           <w:p>
             <w:r>
-              <w:t>8081</w:t>
+              <w:t>8082</w:t>
             </w:r>
           </w:p>
         </w:tc>
@@ -1687,19 +1552,11 @@
                 <w:b/>
               </w:rPr>
             </w:pPr>
-            <w:proofErr w:type="spellStart"/>
-            <w:r>
-              <w:rPr>
-                <w:b/>
-              </w:rPr>
-              <w:t>Zabbix</w:t>
-            </w:r>
-            <w:proofErr w:type="spellEnd"/>
-            <w:r>
-              <w:rPr>
-                <w:b/>
-              </w:rPr>
-              <w:t xml:space="preserve"> + MySQL</w:t>
+            <w:r>
+              <w:rPr>
+                <w:b/>
+              </w:rPr>
+              <w:t>Postfix</w:t>
             </w:r>
           </w:p>
         </w:tc>
@@ -1709,7 +1566,7 @@
           </w:tcPr>
           <w:p>
             <w:r>
-              <w:t>80; 10051</w:t>
+              <w:t>25; 110; 143; 465; 587; 993; 995</w:t>
             </w:r>
           </w:p>
         </w:tc>
@@ -1719,10 +1576,7 @@
           </w:tcPr>
           <w:p>
             <w:r>
-              <w:t>8083</w:t>
-            </w:r>
-            <w:r>
-              <w:t>; 10051</w:t>
+              <w:t>25; 110; 143; 465; 587; 993; 995</w:t>
             </w:r>
           </w:p>
         </w:tc>
@@ -1738,14 +1592,12 @@
                 <w:b/>
               </w:rPr>
             </w:pPr>
-            <w:proofErr w:type="spellStart"/>
-            <w:r>
-              <w:rPr>
-                <w:b/>
-              </w:rPr>
-              <w:t>TomCat</w:t>
-            </w:r>
-            <w:proofErr w:type="spellEnd"/>
+            <w:r>
+              <w:rPr>
+                <w:b/>
+              </w:rPr>
+              <w:t>Tomcat</w:t>
+            </w:r>
           </w:p>
         </w:tc>
         <w:tc>
@@ -1754,13 +1606,7 @@
           </w:tcPr>
           <w:p>
             <w:r>
-              <w:t>80</w:t>
-            </w:r>
-            <w:r>
-              <w:t>80</w:t>
-            </w:r>
-            <w:r>
-              <w:t>; 443</w:t>
+              <w:t>8080</w:t>
             </w:r>
           </w:p>
         </w:tc>
@@ -1770,10 +1616,7 @@
           </w:tcPr>
           <w:p>
             <w:r>
-              <w:t>80</w:t>
-            </w:r>
-            <w:r>
-              <w:t>; 443</w:t>
+              <w:t>8083</w:t>
             </w:r>
           </w:p>
         </w:tc>
@@ -1789,11 +1632,19 @@
                 <w:b/>
               </w:rPr>
             </w:pPr>
-            <w:r>
-              <w:rPr>
-                <w:b/>
-              </w:rPr>
-              <w:t>Postfix</w:t>
+            <w:proofErr w:type="spellStart"/>
+            <w:r>
+              <w:rPr>
+                <w:b/>
+              </w:rPr>
+              <w:t>Urbancode</w:t>
+            </w:r>
+            <w:proofErr w:type="spellEnd"/>
+            <w:r>
+              <w:rPr>
+                <w:b/>
+              </w:rPr>
+              <w:t xml:space="preserve"> Deploy</w:t>
             </w:r>
           </w:p>
         </w:tc>
@@ -1803,16 +1654,7 @@
           </w:tcPr>
           <w:p>
             <w:r>
-              <w:t xml:space="preserve">25; </w:t>
-            </w:r>
-            <w:r>
-              <w:t xml:space="preserve">110; </w:t>
-            </w:r>
-            <w:r>
-              <w:t>143; 465; 587; 993</w:t>
-            </w:r>
-            <w:r>
-              <w:t>; 995</w:t>
+              <w:t>7918; 8080; 8443</w:t>
             </w:r>
           </w:p>
         </w:tc>
@@ -1822,16 +1664,10 @@
           </w:tcPr>
           <w:p>
             <w:r>
-              <w:t xml:space="preserve">25; </w:t>
-            </w:r>
-            <w:r>
-              <w:t xml:space="preserve">110; </w:t>
-            </w:r>
-            <w:r>
-              <w:t>143; 465; 587; 993</w:t>
-            </w:r>
-            <w:r>
-              <w:t>; 995</w:t>
+              <w:t>7918; 8084</w:t>
+            </w:r>
+            <w:r>
+              <w:t>; 8443</w:t>
             </w:r>
           </w:p>
         </w:tc>
@@ -1852,15 +1688,9 @@
               <w:rPr>
                 <w:b/>
               </w:rPr>
-              <w:t>UrbanCode</w:t>
+              <w:t>Zabbix</w:t>
             </w:r>
             <w:proofErr w:type="spellEnd"/>
-            <w:r>
-              <w:rPr>
-                <w:b/>
-              </w:rPr>
-              <w:t xml:space="preserve"> Deploy</w:t>
-            </w:r>
           </w:p>
         </w:tc>
         <w:tc>
@@ -1869,7 +1699,7 @@
           </w:tcPr>
           <w:p>
             <w:r>
-              <w:t>7918; 8080; 8443</w:t>
+              <w:t>80; 10051</w:t>
             </w:r>
           </w:p>
         </w:tc>
@@ -1879,7 +1709,7 @@
           </w:tcPr>
           <w:p>
             <w:r>
-              <w:t>7918; 8083; 8443</w:t>
+              <w:t>80; 10051</w:t>
             </w:r>
           </w:p>
         </w:tc>
@@ -1901,25 +1731,27 @@
               </w:rPr>
               <w:t>Puppet Enterprise</w:t>
             </w:r>
-            <w:r>
-              <w:rPr>
-                <w:b/>
-              </w:rPr>
-              <w:t xml:space="preserve"> </w:t>
-            </w:r>
           </w:p>
         </w:tc>
         <w:tc>
           <w:tcPr>
             <w:tcW w:w="3561" w:type="dxa"/>
           </w:tcPr>
-          <w:p/>
+          <w:p>
+            <w:r>
+              <w:t>22; 3000; 8140</w:t>
+            </w:r>
+          </w:p>
         </w:tc>
         <w:tc>
           <w:tcPr>
             <w:tcW w:w="3561" w:type="dxa"/>
           </w:tcPr>
-          <w:p/>
+          <w:p>
+            <w:r>
+              <w:t>22; 3000; 8140</w:t>
+            </w:r>
+          </w:p>
         </w:tc>
       </w:tr>
     </w:tbl>
@@ -1928,11 +1760,10 @@
       <w:r>
         <w:br w:type="page"/>
       </w:r>
-    </w:p>
-    <w:p>
       <w:bookmarkStart w:id="0" w:name="_GoBack"/>
       <w:bookmarkEnd w:id="0"/>
     </w:p>
+    <w:p/>
     <w:sectPr>
       <w:pgSz w:w="11906" w:h="16838"/>
       <w:pgMar w:top="720" w:right="720" w:bottom="720" w:left="720" w:header="708" w:footer="708" w:gutter="0"/>
@@ -3043,7 +2874,7 @@
 </file>
 
 <file path=customXml/itemProps1.xml><?xml version="1.0" encoding="utf-8"?>
-<ds:datastoreItem xmlns:ds="http://schemas.openxmlformats.org/officeDocument/2006/customXml" ds:itemID="{BD03A066-9348-4C69-BC7B-A2E9399DDF8A}">
+<ds:datastoreItem xmlns:ds="http://schemas.openxmlformats.org/officeDocument/2006/customXml" ds:itemID="{149560DB-B5A5-4639-98C8-6DDBFAEBC4F4}">
   <ds:schemaRefs>
     <ds:schemaRef ds:uri="http://schemas.openxmlformats.org/officeDocument/2006/bibliography"/>
   </ds:schemaRefs>

</xml_diff>

<commit_message>
21st commit of Docker Project
Java, Jenkins, Jira, MySQL, Nexus, Postfix, Zabbix and Urvancode Deploy are now working

ToDo: update gitignore

Signed-off-by: jcqac <johnny.che@qa.com>
</commit_message>
<xml_diff>
--- a/Docker Project.docx
+++ b/Docker Project.docx
@@ -296,7 +296,15 @@
               <w:rPr>
                 <w:b/>
               </w:rPr>
-              <w:t>CENTOS</w:t>
+              <w:t>Cent</w:t>
+            </w:r>
+            <w:bookmarkStart w:id="0" w:name="_GoBack"/>
+            <w:bookmarkEnd w:id="0"/>
+            <w:r>
+              <w:rPr>
+                <w:b/>
+              </w:rPr>
+              <w:t>OS</w:t>
             </w:r>
           </w:p>
         </w:tc>
@@ -1664,10 +1672,7 @@
           </w:tcPr>
           <w:p>
             <w:r>
-              <w:t>7918; 8084</w:t>
-            </w:r>
-            <w:r>
-              <w:t>; 8443</w:t>
+              <w:t>7918; 8084; 8443</w:t>
             </w:r>
           </w:p>
         </w:tc>
@@ -1760,8 +1765,6 @@
       <w:r>
         <w:br w:type="page"/>
       </w:r>
-      <w:bookmarkStart w:id="0" w:name="_GoBack"/>
-      <w:bookmarkEnd w:id="0"/>
     </w:p>
     <w:p/>
     <w:sectPr>
@@ -2874,7 +2877,7 @@
 </file>
 
 <file path=customXml/itemProps1.xml><?xml version="1.0" encoding="utf-8"?>
-<ds:datastoreItem xmlns:ds="http://schemas.openxmlformats.org/officeDocument/2006/customXml" ds:itemID="{149560DB-B5A5-4639-98C8-6DDBFAEBC4F4}">
+<ds:datastoreItem xmlns:ds="http://schemas.openxmlformats.org/officeDocument/2006/customXml" ds:itemID="{253217C5-AF5A-47FF-9C0E-0B11FE0F1DCE}">
   <ds:schemaRefs>
     <ds:schemaRef ds:uri="http://schemas.openxmlformats.org/officeDocument/2006/bibliography"/>
   </ds:schemaRefs>

</xml_diff>